<commit_message>
Completed corruption (test and referat).
</commit_message>
<xml_diff>
--- a/Course3/Corruption/Ref_Ostapenko.docx
+++ b/Course3/Corruption/Ref_Ostapenko.docx
@@ -72,13 +72,7 @@
         <w:jc w:val="center"/>
       </w:pPr>
       <w:r>
-        <w:t>Кафедра «</w:t>
-      </w:r>
-      <w:r>
-        <w:t>Гуманитарные науки</w:t>
-      </w:r>
-      <w:r>
-        <w:t>»</w:t>
+        <w:t>Кафедра «Гуманитарные науки»</w:t>
       </w:r>
     </w:p>
     <w:p>
@@ -143,13 +137,7 @@
         <w:jc w:val="center"/>
       </w:pPr>
       <w:r>
-        <w:t>«</w:t>
-      </w:r>
-      <w:r>
-        <w:t>Коррупция в Республике Армения</w:t>
-      </w:r>
-      <w:r>
-        <w:t>»</w:t>
+        <w:t>«Коррупция в Республике Армения»</w:t>
       </w:r>
     </w:p>
     <w:p>
@@ -312,17 +300,699 @@
         <w:br w:type="page"/>
       </w:r>
     </w:p>
+    <w:sdt>
+      <w:sdtPr>
+        <w:rPr>
+          <w:rFonts w:ascii="Times New Roman" w:hAnsi="Times New Roman" w:cs="Times New Roman"/>
+          <w:color w:val="auto"/>
+          <w:sz w:val="28"/>
+          <w:szCs w:val="28"/>
+        </w:rPr>
+        <w:id w:val="722954017"/>
+        <w:docPartObj>
+          <w:docPartGallery w:val="Table of Contents"/>
+          <w:docPartUnique/>
+        </w:docPartObj>
+      </w:sdtPr>
+      <w:sdtEndPr>
+        <w:rPr>
+          <w:rFonts w:eastAsiaTheme="minorHAnsi"/>
+          <w:b/>
+          <w:bCs/>
+          <w:lang w:eastAsia="en-US"/>
+        </w:rPr>
+      </w:sdtEndPr>
+      <w:sdtContent>
+        <w:p>
+          <w:pPr>
+            <w:pStyle w:val="aa"/>
+            <w:spacing w:after="240" w:line="360" w:lineRule="auto"/>
+            <w:jc w:val="center"/>
+            <w:rPr>
+              <w:rFonts w:ascii="Times New Roman" w:hAnsi="Times New Roman" w:cs="Times New Roman"/>
+              <w:color w:val="auto"/>
+              <w:sz w:val="28"/>
+              <w:szCs w:val="28"/>
+            </w:rPr>
+          </w:pPr>
+          <w:r>
+            <w:rPr>
+              <w:rFonts w:ascii="Times New Roman" w:hAnsi="Times New Roman" w:cs="Times New Roman"/>
+              <w:color w:val="auto"/>
+              <w:sz w:val="28"/>
+              <w:szCs w:val="28"/>
+            </w:rPr>
+            <w:t>Содержание</w:t>
+          </w:r>
+        </w:p>
+        <w:p>
+          <w:pPr>
+            <w:pStyle w:val="15"/>
+            <w:tabs>
+              <w:tab w:val="right" w:leader="dot" w:pos="9345"/>
+            </w:tabs>
+            <w:spacing w:line="360" w:lineRule="auto"/>
+            <w:rPr>
+              <w:rFonts w:ascii="Times New Roman" w:eastAsiaTheme="minorEastAsia" w:hAnsi="Times New Roman" w:cs="Times New Roman"/>
+              <w:noProof/>
+              <w:sz w:val="28"/>
+              <w:szCs w:val="28"/>
+              <w:lang w:eastAsia="ru-RU"/>
+            </w:rPr>
+          </w:pPr>
+          <w:r>
+            <w:rPr>
+              <w:rFonts w:ascii="Times New Roman" w:hAnsi="Times New Roman" w:cs="Times New Roman"/>
+              <w:sz w:val="28"/>
+              <w:szCs w:val="28"/>
+            </w:rPr>
+            <w:fldChar w:fldCharType="begin"/>
+          </w:r>
+          <w:r>
+            <w:rPr>
+              <w:rFonts w:ascii="Times New Roman" w:hAnsi="Times New Roman" w:cs="Times New Roman"/>
+              <w:sz w:val="28"/>
+              <w:szCs w:val="28"/>
+            </w:rPr>
+            <w:instrText xml:space="preserve"> TOC \o "1-3" \h \z \u </w:instrText>
+          </w:r>
+          <w:r>
+            <w:rPr>
+              <w:rFonts w:ascii="Times New Roman" w:hAnsi="Times New Roman" w:cs="Times New Roman"/>
+              <w:sz w:val="28"/>
+              <w:szCs w:val="28"/>
+            </w:rPr>
+            <w:fldChar w:fldCharType="separate"/>
+          </w:r>
+          <w:hyperlink w:anchor="_Toc51502941" w:history="1">
+            <w:r>
+              <w:rPr>
+                <w:rStyle w:val="ab"/>
+                <w:rFonts w:ascii="Times New Roman" w:eastAsia="Times New Roman" w:hAnsi="Times New Roman" w:cs="Times New Roman"/>
+                <w:iCs/>
+                <w:noProof/>
+                <w:sz w:val="28"/>
+                <w:szCs w:val="28"/>
+                <w:lang w:eastAsia="ru-RU"/>
+              </w:rPr>
+              <w:t>Введение</w:t>
+            </w:r>
+            <w:r>
+              <w:rPr>
+                <w:rFonts w:ascii="Times New Roman" w:hAnsi="Times New Roman" w:cs="Times New Roman"/>
+                <w:noProof/>
+                <w:webHidden/>
+                <w:sz w:val="28"/>
+                <w:szCs w:val="28"/>
+              </w:rPr>
+              <w:tab/>
+            </w:r>
+            <w:r>
+              <w:rPr>
+                <w:rFonts w:ascii="Times New Roman" w:hAnsi="Times New Roman" w:cs="Times New Roman"/>
+                <w:noProof/>
+                <w:webHidden/>
+                <w:sz w:val="28"/>
+                <w:szCs w:val="28"/>
+              </w:rPr>
+              <w:fldChar w:fldCharType="begin"/>
+            </w:r>
+            <w:r>
+              <w:rPr>
+                <w:rFonts w:ascii="Times New Roman" w:hAnsi="Times New Roman" w:cs="Times New Roman"/>
+                <w:noProof/>
+                <w:webHidden/>
+                <w:sz w:val="28"/>
+                <w:szCs w:val="28"/>
+              </w:rPr>
+              <w:instrText xml:space="preserve"> PAGEREF _Toc51502941 \h </w:instrText>
+            </w:r>
+            <w:r>
+              <w:rPr>
+                <w:rFonts w:ascii="Times New Roman" w:hAnsi="Times New Roman" w:cs="Times New Roman"/>
+                <w:noProof/>
+                <w:webHidden/>
+                <w:sz w:val="28"/>
+                <w:szCs w:val="28"/>
+              </w:rPr>
+            </w:r>
+            <w:r>
+              <w:rPr>
+                <w:rFonts w:ascii="Times New Roman" w:hAnsi="Times New Roman" w:cs="Times New Roman"/>
+                <w:noProof/>
+                <w:webHidden/>
+                <w:sz w:val="28"/>
+                <w:szCs w:val="28"/>
+              </w:rPr>
+              <w:fldChar w:fldCharType="separate"/>
+            </w:r>
+            <w:r>
+              <w:rPr>
+                <w:rFonts w:ascii="Times New Roman" w:hAnsi="Times New Roman" w:cs="Times New Roman"/>
+                <w:noProof/>
+                <w:webHidden/>
+                <w:sz w:val="28"/>
+                <w:szCs w:val="28"/>
+              </w:rPr>
+              <w:t>3</w:t>
+            </w:r>
+            <w:r>
+              <w:rPr>
+                <w:rFonts w:ascii="Times New Roman" w:hAnsi="Times New Roman" w:cs="Times New Roman"/>
+                <w:noProof/>
+                <w:webHidden/>
+                <w:sz w:val="28"/>
+                <w:szCs w:val="28"/>
+              </w:rPr>
+              <w:fldChar w:fldCharType="end"/>
+            </w:r>
+          </w:hyperlink>
+        </w:p>
+        <w:p>
+          <w:pPr>
+            <w:pStyle w:val="15"/>
+            <w:tabs>
+              <w:tab w:val="right" w:leader="dot" w:pos="9345"/>
+            </w:tabs>
+            <w:spacing w:line="360" w:lineRule="auto"/>
+            <w:rPr>
+              <w:rFonts w:ascii="Times New Roman" w:eastAsiaTheme="minorEastAsia" w:hAnsi="Times New Roman" w:cs="Times New Roman"/>
+              <w:noProof/>
+              <w:sz w:val="28"/>
+              <w:szCs w:val="28"/>
+              <w:lang w:eastAsia="ru-RU"/>
+            </w:rPr>
+          </w:pPr>
+          <w:hyperlink w:anchor="_Toc51502942" w:history="1">
+            <w:r>
+              <w:rPr>
+                <w:rStyle w:val="ab"/>
+                <w:rFonts w:ascii="Times New Roman" w:eastAsia="Times New Roman" w:hAnsi="Times New Roman" w:cs="Times New Roman"/>
+                <w:noProof/>
+                <w:sz w:val="28"/>
+                <w:szCs w:val="28"/>
+                <w:lang w:eastAsia="ru-RU"/>
+              </w:rPr>
+              <w:t>Коррупция в Армении</w:t>
+            </w:r>
+            <w:r>
+              <w:rPr>
+                <w:rFonts w:ascii="Times New Roman" w:hAnsi="Times New Roman" w:cs="Times New Roman"/>
+                <w:noProof/>
+                <w:webHidden/>
+                <w:sz w:val="28"/>
+                <w:szCs w:val="28"/>
+              </w:rPr>
+              <w:tab/>
+            </w:r>
+            <w:r>
+              <w:rPr>
+                <w:rFonts w:ascii="Times New Roman" w:hAnsi="Times New Roman" w:cs="Times New Roman"/>
+                <w:noProof/>
+                <w:webHidden/>
+                <w:sz w:val="28"/>
+                <w:szCs w:val="28"/>
+              </w:rPr>
+              <w:fldChar w:fldCharType="begin"/>
+            </w:r>
+            <w:r>
+              <w:rPr>
+                <w:rFonts w:ascii="Times New Roman" w:hAnsi="Times New Roman" w:cs="Times New Roman"/>
+                <w:noProof/>
+                <w:webHidden/>
+                <w:sz w:val="28"/>
+                <w:szCs w:val="28"/>
+              </w:rPr>
+              <w:instrText xml:space="preserve"> PAGEREF _Toc51502942 \h </w:instrText>
+            </w:r>
+            <w:r>
+              <w:rPr>
+                <w:rFonts w:ascii="Times New Roman" w:hAnsi="Times New Roman" w:cs="Times New Roman"/>
+                <w:noProof/>
+                <w:webHidden/>
+                <w:sz w:val="28"/>
+                <w:szCs w:val="28"/>
+              </w:rPr>
+            </w:r>
+            <w:r>
+              <w:rPr>
+                <w:rFonts w:ascii="Times New Roman" w:hAnsi="Times New Roman" w:cs="Times New Roman"/>
+                <w:noProof/>
+                <w:webHidden/>
+                <w:sz w:val="28"/>
+                <w:szCs w:val="28"/>
+              </w:rPr>
+              <w:fldChar w:fldCharType="separate"/>
+            </w:r>
+            <w:r>
+              <w:rPr>
+                <w:rFonts w:ascii="Times New Roman" w:hAnsi="Times New Roman" w:cs="Times New Roman"/>
+                <w:noProof/>
+                <w:webHidden/>
+                <w:sz w:val="28"/>
+                <w:szCs w:val="28"/>
+              </w:rPr>
+              <w:t>4</w:t>
+            </w:r>
+            <w:r>
+              <w:rPr>
+                <w:rFonts w:ascii="Times New Roman" w:hAnsi="Times New Roman" w:cs="Times New Roman"/>
+                <w:noProof/>
+                <w:webHidden/>
+                <w:sz w:val="28"/>
+                <w:szCs w:val="28"/>
+              </w:rPr>
+              <w:fldChar w:fldCharType="end"/>
+            </w:r>
+          </w:hyperlink>
+        </w:p>
+        <w:p>
+          <w:pPr>
+            <w:pStyle w:val="15"/>
+            <w:tabs>
+              <w:tab w:val="right" w:leader="dot" w:pos="9345"/>
+            </w:tabs>
+            <w:spacing w:line="360" w:lineRule="auto"/>
+            <w:rPr>
+              <w:rFonts w:ascii="Times New Roman" w:eastAsiaTheme="minorEastAsia" w:hAnsi="Times New Roman" w:cs="Times New Roman"/>
+              <w:noProof/>
+              <w:sz w:val="28"/>
+              <w:szCs w:val="28"/>
+              <w:lang w:eastAsia="ru-RU"/>
+            </w:rPr>
+          </w:pPr>
+          <w:hyperlink w:anchor="_Toc51502943" w:history="1">
+            <w:r>
+              <w:rPr>
+                <w:rStyle w:val="ab"/>
+                <w:rFonts w:ascii="Times New Roman" w:eastAsia="Times New Roman" w:hAnsi="Times New Roman" w:cs="Times New Roman"/>
+                <w:bCs/>
+                <w:noProof/>
+                <w:sz w:val="28"/>
+                <w:szCs w:val="28"/>
+                <w:lang w:eastAsia="ru-RU"/>
+              </w:rPr>
+              <w:t>Измерение коррупции</w:t>
+            </w:r>
+            <w:r>
+              <w:rPr>
+                <w:rFonts w:ascii="Times New Roman" w:hAnsi="Times New Roman" w:cs="Times New Roman"/>
+                <w:noProof/>
+                <w:webHidden/>
+                <w:sz w:val="28"/>
+                <w:szCs w:val="28"/>
+              </w:rPr>
+              <w:tab/>
+            </w:r>
+            <w:r>
+              <w:rPr>
+                <w:rFonts w:ascii="Times New Roman" w:hAnsi="Times New Roman" w:cs="Times New Roman"/>
+                <w:noProof/>
+                <w:webHidden/>
+                <w:sz w:val="28"/>
+                <w:szCs w:val="28"/>
+              </w:rPr>
+              <w:fldChar w:fldCharType="begin"/>
+            </w:r>
+            <w:r>
+              <w:rPr>
+                <w:rFonts w:ascii="Times New Roman" w:hAnsi="Times New Roman" w:cs="Times New Roman"/>
+                <w:noProof/>
+                <w:webHidden/>
+                <w:sz w:val="28"/>
+                <w:szCs w:val="28"/>
+              </w:rPr>
+              <w:instrText xml:space="preserve"> PAGEREF _Toc51502943 \h </w:instrText>
+            </w:r>
+            <w:r>
+              <w:rPr>
+                <w:rFonts w:ascii="Times New Roman" w:hAnsi="Times New Roman" w:cs="Times New Roman"/>
+                <w:noProof/>
+                <w:webHidden/>
+                <w:sz w:val="28"/>
+                <w:szCs w:val="28"/>
+              </w:rPr>
+            </w:r>
+            <w:r>
+              <w:rPr>
+                <w:rFonts w:ascii="Times New Roman" w:hAnsi="Times New Roman" w:cs="Times New Roman"/>
+                <w:noProof/>
+                <w:webHidden/>
+                <w:sz w:val="28"/>
+                <w:szCs w:val="28"/>
+              </w:rPr>
+              <w:fldChar w:fldCharType="separate"/>
+            </w:r>
+            <w:r>
+              <w:rPr>
+                <w:rFonts w:ascii="Times New Roman" w:hAnsi="Times New Roman" w:cs="Times New Roman"/>
+                <w:noProof/>
+                <w:webHidden/>
+                <w:sz w:val="28"/>
+                <w:szCs w:val="28"/>
+              </w:rPr>
+              <w:t>5</w:t>
+            </w:r>
+            <w:r>
+              <w:rPr>
+                <w:rFonts w:ascii="Times New Roman" w:hAnsi="Times New Roman" w:cs="Times New Roman"/>
+                <w:noProof/>
+                <w:webHidden/>
+                <w:sz w:val="28"/>
+                <w:szCs w:val="28"/>
+              </w:rPr>
+              <w:fldChar w:fldCharType="end"/>
+            </w:r>
+          </w:hyperlink>
+        </w:p>
+        <w:p>
+          <w:pPr>
+            <w:pStyle w:val="15"/>
+            <w:tabs>
+              <w:tab w:val="right" w:leader="dot" w:pos="9345"/>
+            </w:tabs>
+            <w:spacing w:line="360" w:lineRule="auto"/>
+            <w:rPr>
+              <w:rFonts w:ascii="Times New Roman" w:eastAsiaTheme="minorEastAsia" w:hAnsi="Times New Roman" w:cs="Times New Roman"/>
+              <w:noProof/>
+              <w:sz w:val="28"/>
+              <w:szCs w:val="28"/>
+              <w:lang w:eastAsia="ru-RU"/>
+            </w:rPr>
+          </w:pPr>
+          <w:hyperlink w:anchor="_Toc51502944" w:history="1">
+            <w:r>
+              <w:rPr>
+                <w:rStyle w:val="ab"/>
+                <w:rFonts w:ascii="Times New Roman" w:eastAsia="Times New Roman" w:hAnsi="Times New Roman" w:cs="Times New Roman"/>
+                <w:bCs/>
+                <w:noProof/>
+                <w:sz w:val="28"/>
+                <w:szCs w:val="28"/>
+                <w:lang w:eastAsia="ru-RU"/>
+              </w:rPr>
+              <w:t>Коррупция и её восприятие</w:t>
+            </w:r>
+            <w:r>
+              <w:rPr>
+                <w:rFonts w:ascii="Times New Roman" w:hAnsi="Times New Roman" w:cs="Times New Roman"/>
+                <w:noProof/>
+                <w:webHidden/>
+                <w:sz w:val="28"/>
+                <w:szCs w:val="28"/>
+              </w:rPr>
+              <w:tab/>
+            </w:r>
+            <w:r>
+              <w:rPr>
+                <w:rFonts w:ascii="Times New Roman" w:hAnsi="Times New Roman" w:cs="Times New Roman"/>
+                <w:noProof/>
+                <w:webHidden/>
+                <w:sz w:val="28"/>
+                <w:szCs w:val="28"/>
+              </w:rPr>
+              <w:fldChar w:fldCharType="begin"/>
+            </w:r>
+            <w:r>
+              <w:rPr>
+                <w:rFonts w:ascii="Times New Roman" w:hAnsi="Times New Roman" w:cs="Times New Roman"/>
+                <w:noProof/>
+                <w:webHidden/>
+                <w:sz w:val="28"/>
+                <w:szCs w:val="28"/>
+              </w:rPr>
+              <w:instrText xml:space="preserve"> PAGEREF _Toc51502944 \h </w:instrText>
+            </w:r>
+            <w:r>
+              <w:rPr>
+                <w:rFonts w:ascii="Times New Roman" w:hAnsi="Times New Roman" w:cs="Times New Roman"/>
+                <w:noProof/>
+                <w:webHidden/>
+                <w:sz w:val="28"/>
+                <w:szCs w:val="28"/>
+              </w:rPr>
+            </w:r>
+            <w:r>
+              <w:rPr>
+                <w:rFonts w:ascii="Times New Roman" w:hAnsi="Times New Roman" w:cs="Times New Roman"/>
+                <w:noProof/>
+                <w:webHidden/>
+                <w:sz w:val="28"/>
+                <w:szCs w:val="28"/>
+              </w:rPr>
+              <w:fldChar w:fldCharType="separate"/>
+            </w:r>
+            <w:r>
+              <w:rPr>
+                <w:rFonts w:ascii="Times New Roman" w:hAnsi="Times New Roman" w:cs="Times New Roman"/>
+                <w:noProof/>
+                <w:webHidden/>
+                <w:sz w:val="28"/>
+                <w:szCs w:val="28"/>
+              </w:rPr>
+              <w:t>8</w:t>
+            </w:r>
+            <w:r>
+              <w:rPr>
+                <w:rFonts w:ascii="Times New Roman" w:hAnsi="Times New Roman" w:cs="Times New Roman"/>
+                <w:noProof/>
+                <w:webHidden/>
+                <w:sz w:val="28"/>
+                <w:szCs w:val="28"/>
+              </w:rPr>
+              <w:fldChar w:fldCharType="end"/>
+            </w:r>
+          </w:hyperlink>
+        </w:p>
+        <w:p>
+          <w:pPr>
+            <w:pStyle w:val="15"/>
+            <w:tabs>
+              <w:tab w:val="right" w:leader="dot" w:pos="9345"/>
+            </w:tabs>
+            <w:spacing w:line="360" w:lineRule="auto"/>
+            <w:rPr>
+              <w:rFonts w:ascii="Times New Roman" w:eastAsiaTheme="minorEastAsia" w:hAnsi="Times New Roman" w:cs="Times New Roman"/>
+              <w:noProof/>
+              <w:sz w:val="28"/>
+              <w:szCs w:val="28"/>
+              <w:lang w:eastAsia="ru-RU"/>
+            </w:rPr>
+          </w:pPr>
+          <w:hyperlink w:anchor="_Toc51502945" w:history="1">
+            <w:r>
+              <w:rPr>
+                <w:rStyle w:val="ab"/>
+                <w:rFonts w:ascii="Times New Roman" w:eastAsia="Times New Roman" w:hAnsi="Times New Roman" w:cs="Times New Roman"/>
+                <w:noProof/>
+                <w:sz w:val="28"/>
+                <w:szCs w:val="28"/>
+                <w:lang w:eastAsia="ru-RU"/>
+              </w:rPr>
+              <w:t>Заключение</w:t>
+            </w:r>
+            <w:r>
+              <w:rPr>
+                <w:rFonts w:ascii="Times New Roman" w:hAnsi="Times New Roman" w:cs="Times New Roman"/>
+                <w:noProof/>
+                <w:webHidden/>
+                <w:sz w:val="28"/>
+                <w:szCs w:val="28"/>
+              </w:rPr>
+              <w:tab/>
+            </w:r>
+            <w:r>
+              <w:rPr>
+                <w:rFonts w:ascii="Times New Roman" w:hAnsi="Times New Roman" w:cs="Times New Roman"/>
+                <w:noProof/>
+                <w:webHidden/>
+                <w:sz w:val="28"/>
+                <w:szCs w:val="28"/>
+              </w:rPr>
+              <w:fldChar w:fldCharType="begin"/>
+            </w:r>
+            <w:r>
+              <w:rPr>
+                <w:rFonts w:ascii="Times New Roman" w:hAnsi="Times New Roman" w:cs="Times New Roman"/>
+                <w:noProof/>
+                <w:webHidden/>
+                <w:sz w:val="28"/>
+                <w:szCs w:val="28"/>
+              </w:rPr>
+              <w:instrText xml:space="preserve"> PAGEREF _Toc51502945 \h </w:instrText>
+            </w:r>
+            <w:r>
+              <w:rPr>
+                <w:rFonts w:ascii="Times New Roman" w:hAnsi="Times New Roman" w:cs="Times New Roman"/>
+                <w:noProof/>
+                <w:webHidden/>
+                <w:sz w:val="28"/>
+                <w:szCs w:val="28"/>
+              </w:rPr>
+            </w:r>
+            <w:r>
+              <w:rPr>
+                <w:rFonts w:ascii="Times New Roman" w:hAnsi="Times New Roman" w:cs="Times New Roman"/>
+                <w:noProof/>
+                <w:webHidden/>
+                <w:sz w:val="28"/>
+                <w:szCs w:val="28"/>
+              </w:rPr>
+              <w:fldChar w:fldCharType="separate"/>
+            </w:r>
+            <w:r>
+              <w:rPr>
+                <w:rFonts w:ascii="Times New Roman" w:hAnsi="Times New Roman" w:cs="Times New Roman"/>
+                <w:noProof/>
+                <w:webHidden/>
+                <w:sz w:val="28"/>
+                <w:szCs w:val="28"/>
+              </w:rPr>
+              <w:t>10</w:t>
+            </w:r>
+            <w:r>
+              <w:rPr>
+                <w:rFonts w:ascii="Times New Roman" w:hAnsi="Times New Roman" w:cs="Times New Roman"/>
+                <w:noProof/>
+                <w:webHidden/>
+                <w:sz w:val="28"/>
+                <w:szCs w:val="28"/>
+              </w:rPr>
+              <w:fldChar w:fldCharType="end"/>
+            </w:r>
+          </w:hyperlink>
+        </w:p>
+        <w:p>
+          <w:pPr>
+            <w:pStyle w:val="15"/>
+            <w:tabs>
+              <w:tab w:val="right" w:leader="dot" w:pos="9345"/>
+            </w:tabs>
+            <w:spacing w:line="360" w:lineRule="auto"/>
+            <w:rPr>
+              <w:rFonts w:ascii="Times New Roman" w:eastAsiaTheme="minorEastAsia" w:hAnsi="Times New Roman" w:cs="Times New Roman"/>
+              <w:noProof/>
+              <w:sz w:val="28"/>
+              <w:szCs w:val="28"/>
+              <w:lang w:eastAsia="ru-RU"/>
+            </w:rPr>
+          </w:pPr>
+          <w:hyperlink w:anchor="_Toc51502946" w:history="1">
+            <w:r>
+              <w:rPr>
+                <w:rStyle w:val="ab"/>
+                <w:rFonts w:ascii="Times New Roman" w:eastAsia="Times New Roman" w:hAnsi="Times New Roman" w:cs="Times New Roman"/>
+                <w:noProof/>
+                <w:sz w:val="28"/>
+                <w:szCs w:val="28"/>
+                <w:lang w:eastAsia="ru-RU"/>
+              </w:rPr>
+              <w:t>Список литературы</w:t>
+            </w:r>
+            <w:r>
+              <w:rPr>
+                <w:rFonts w:ascii="Times New Roman" w:hAnsi="Times New Roman" w:cs="Times New Roman"/>
+                <w:noProof/>
+                <w:webHidden/>
+                <w:sz w:val="28"/>
+                <w:szCs w:val="28"/>
+              </w:rPr>
+              <w:tab/>
+            </w:r>
+            <w:r>
+              <w:rPr>
+                <w:rFonts w:ascii="Times New Roman" w:hAnsi="Times New Roman" w:cs="Times New Roman"/>
+                <w:noProof/>
+                <w:webHidden/>
+                <w:sz w:val="28"/>
+                <w:szCs w:val="28"/>
+              </w:rPr>
+              <w:fldChar w:fldCharType="begin"/>
+            </w:r>
+            <w:r>
+              <w:rPr>
+                <w:rFonts w:ascii="Times New Roman" w:hAnsi="Times New Roman" w:cs="Times New Roman"/>
+                <w:noProof/>
+                <w:webHidden/>
+                <w:sz w:val="28"/>
+                <w:szCs w:val="28"/>
+              </w:rPr>
+              <w:instrText xml:space="preserve"> PAGEREF _Toc51502946 \h </w:instrText>
+            </w:r>
+            <w:r>
+              <w:rPr>
+                <w:rFonts w:ascii="Times New Roman" w:hAnsi="Times New Roman" w:cs="Times New Roman"/>
+                <w:noProof/>
+                <w:webHidden/>
+                <w:sz w:val="28"/>
+                <w:szCs w:val="28"/>
+              </w:rPr>
+            </w:r>
+            <w:r>
+              <w:rPr>
+                <w:rFonts w:ascii="Times New Roman" w:hAnsi="Times New Roman" w:cs="Times New Roman"/>
+                <w:noProof/>
+                <w:webHidden/>
+                <w:sz w:val="28"/>
+                <w:szCs w:val="28"/>
+              </w:rPr>
+              <w:fldChar w:fldCharType="separate"/>
+            </w:r>
+            <w:r>
+              <w:rPr>
+                <w:rFonts w:ascii="Times New Roman" w:hAnsi="Times New Roman" w:cs="Times New Roman"/>
+                <w:noProof/>
+                <w:webHidden/>
+                <w:sz w:val="28"/>
+                <w:szCs w:val="28"/>
+              </w:rPr>
+              <w:t>11</w:t>
+            </w:r>
+            <w:r>
+              <w:rPr>
+                <w:rFonts w:ascii="Times New Roman" w:hAnsi="Times New Roman" w:cs="Times New Roman"/>
+                <w:noProof/>
+                <w:webHidden/>
+                <w:sz w:val="28"/>
+                <w:szCs w:val="28"/>
+              </w:rPr>
+              <w:fldChar w:fldCharType="end"/>
+            </w:r>
+          </w:hyperlink>
+        </w:p>
+        <w:p>
+          <w:pPr>
+            <w:spacing w:line="360" w:lineRule="auto"/>
+            <w:rPr>
+              <w:rFonts w:ascii="Times New Roman" w:hAnsi="Times New Roman" w:cs="Times New Roman"/>
+              <w:b/>
+              <w:bCs/>
+              <w:sz w:val="28"/>
+              <w:szCs w:val="28"/>
+            </w:rPr>
+          </w:pPr>
+          <w:r>
+            <w:rPr>
+              <w:rFonts w:ascii="Times New Roman" w:hAnsi="Times New Roman" w:cs="Times New Roman"/>
+              <w:b/>
+              <w:bCs/>
+              <w:sz w:val="28"/>
+              <w:szCs w:val="28"/>
+            </w:rPr>
+            <w:fldChar w:fldCharType="end"/>
+          </w:r>
+        </w:p>
+      </w:sdtContent>
+    </w:sdt>
     <w:p>
       <w:pPr>
-        <w:shd w:val="clear" w:color="auto" w:fill="FFFFFF"/>
-        <w:spacing w:before="75" w:after="225" w:line="240" w:lineRule="auto"/>
-        <w:textAlignment w:val="baseline"/>
-        <w:rPr>
-          <w:rFonts w:ascii="Times New Roman" w:eastAsia="Times New Roman" w:hAnsi="Times New Roman" w:cs="Times New Roman"/>
-          <w:color w:val="111111"/>
-          <w:sz w:val="28"/>
-          <w:szCs w:val="28"/>
-          <w:lang w:eastAsia="ru-RU"/>
+        <w:spacing w:line="360" w:lineRule="auto"/>
+        <w:rPr>
+          <w:rFonts w:ascii="Times New Roman" w:hAnsi="Times New Roman" w:cs="Times New Roman"/>
+          <w:b/>
+          <w:bCs/>
+          <w:sz w:val="28"/>
+          <w:szCs w:val="28"/>
         </w:rPr>
       </w:pPr>
       <w:r>
@@ -334,33 +1004,35 @@
           <w:szCs w:val="28"/>
           <w:lang w:eastAsia="ru-RU"/>
         </w:rPr>
+        <w:br w:type="page"/>
+      </w:r>
+    </w:p>
+    <w:p>
+      <w:pPr>
+        <w:pStyle w:val="1"/>
+        <w:rPr>
+          <w:rFonts w:eastAsia="Times New Roman"/>
+          <w:iCs/>
+          <w:color w:val="111111"/>
+          <w:sz w:val="28"/>
+          <w:szCs w:val="28"/>
+          <w:lang w:eastAsia="ru-RU"/>
+        </w:rPr>
+      </w:pPr>
+      <w:bookmarkStart w:id="0" w:name="_Toc51502941"/>
+      <w:r>
+        <w:rPr>
+          <w:rFonts w:eastAsia="Times New Roman"/>
+          <w:iCs/>
+          <w:color w:val="111111"/>
+          <w:sz w:val="28"/>
+          <w:szCs w:val="28"/>
+          <w:lang w:eastAsia="ru-RU"/>
+        </w:rPr>
         <w:lastRenderedPageBreak/>
-        <w:t xml:space="preserve">Коррупция на сегодня является одной из наиболее обсуждаемых тем в общественном дискурсе Армении. Представление о широком распространении коррупции является в Армении доминирующим уже достаточно давно. Многие граждане Армении связывают проблему коррупции с отдельными личностями, доминирующими в экономике, другие – с политической элитой, третьи – с «менталитетом» армянского народа. Однако степень осмысления проблемы как минимум недостаточна, дискурс политизирован и, соответственно, высок уровень предвзятости, что, в конечном </w:t>
-      </w:r>
-      <w:proofErr w:type="spellStart"/>
-      <w:r>
-        <w:rPr>
-          <w:rFonts w:ascii="Times New Roman" w:eastAsia="Times New Roman" w:hAnsi="Times New Roman" w:cs="Times New Roman"/>
-          <w:iCs/>
-          <w:color w:val="111111"/>
-          <w:sz w:val="28"/>
-          <w:szCs w:val="28"/>
-          <w:lang w:eastAsia="ru-RU"/>
-        </w:rPr>
-        <w:t>счете</w:t>
-      </w:r>
-      <w:proofErr w:type="spellEnd"/>
-      <w:r>
-        <w:rPr>
-          <w:rFonts w:ascii="Times New Roman" w:eastAsia="Times New Roman" w:hAnsi="Times New Roman" w:cs="Times New Roman"/>
-          <w:iCs/>
-          <w:color w:val="111111"/>
-          <w:sz w:val="28"/>
-          <w:szCs w:val="28"/>
-          <w:lang w:eastAsia="ru-RU"/>
-        </w:rPr>
-        <w:t>, не позволяет решить проблему. Попробуем сделать шаг в направлении научного осмысления проблемы.</w:t>
-      </w:r>
+        <w:t>Введение</w:t>
+      </w:r>
+      <w:bookmarkEnd w:id="0"/>
     </w:p>
     <w:p>
       <w:pPr>
@@ -378,69 +1050,82 @@
       <w:r>
         <w:rPr>
           <w:rFonts w:ascii="Times New Roman" w:eastAsia="Times New Roman" w:hAnsi="Times New Roman" w:cs="Times New Roman"/>
-          <w:color w:val="111111"/>
-          <w:sz w:val="28"/>
-          <w:szCs w:val="28"/>
-          <w:lang w:eastAsia="ru-RU"/>
-        </w:rPr>
-        <w:t>Исследованиями коррупции в глобальном масштабе занимается международная организация “</w:t>
-      </w:r>
-      <w:proofErr w:type="spellStart"/>
-      <w:r>
-        <w:rPr>
-          <w:rFonts w:ascii="Times New Roman" w:eastAsia="Times New Roman" w:hAnsi="Times New Roman" w:cs="Times New Roman"/>
-          <w:color w:val="111111"/>
-          <w:sz w:val="28"/>
-          <w:szCs w:val="28"/>
-          <w:lang w:eastAsia="ru-RU"/>
-        </w:rPr>
-        <w:t>Transparency</w:t>
-      </w:r>
-      <w:proofErr w:type="spellEnd"/>
-      <w:r>
-        <w:rPr>
-          <w:rFonts w:ascii="Times New Roman" w:eastAsia="Times New Roman" w:hAnsi="Times New Roman" w:cs="Times New Roman"/>
-          <w:color w:val="111111"/>
-          <w:sz w:val="28"/>
-          <w:szCs w:val="28"/>
-          <w:lang w:eastAsia="ru-RU"/>
-        </w:rPr>
-        <w:t xml:space="preserve"> </w:t>
-      </w:r>
-      <w:proofErr w:type="spellStart"/>
-      <w:r>
-        <w:rPr>
-          <w:rFonts w:ascii="Times New Roman" w:eastAsia="Times New Roman" w:hAnsi="Times New Roman" w:cs="Times New Roman"/>
-          <w:color w:val="111111"/>
-          <w:sz w:val="28"/>
-          <w:szCs w:val="28"/>
-          <w:lang w:eastAsia="ru-RU"/>
-        </w:rPr>
-        <w:t>International</w:t>
-      </w:r>
-      <w:proofErr w:type="spellEnd"/>
-      <w:r>
-        <w:rPr>
-          <w:rFonts w:ascii="Times New Roman" w:eastAsia="Times New Roman" w:hAnsi="Times New Roman" w:cs="Times New Roman"/>
-          <w:color w:val="111111"/>
-          <w:sz w:val="28"/>
-          <w:szCs w:val="28"/>
-          <w:lang w:eastAsia="ru-RU"/>
-        </w:rPr>
-        <w:t>”, кото</w:t>
-      </w:r>
-      <w:bookmarkStart w:id="0" w:name="_GoBack"/>
-      <w:bookmarkEnd w:id="0"/>
-      <w:r>
-        <w:rPr>
-          <w:rFonts w:ascii="Times New Roman" w:eastAsia="Times New Roman" w:hAnsi="Times New Roman" w:cs="Times New Roman"/>
-          <w:color w:val="111111"/>
-          <w:sz w:val="28"/>
-          <w:szCs w:val="28"/>
-          <w:lang w:eastAsia="ru-RU"/>
-        </w:rPr>
-        <w:t>рая регулярно публикует Индекс восприятия коррупции (CPI) и Глобальный коррупционный барометр (GCB). Поскольку в случае CPI предметом исследования является отношение к коррупции, а в случае GCB–практика взяточничества, обратимся к «Барометру».</w:t>
-      </w:r>
+          <w:iCs/>
+          <w:color w:val="111111"/>
+          <w:sz w:val="28"/>
+          <w:szCs w:val="28"/>
+          <w:lang w:eastAsia="ru-RU"/>
+        </w:rPr>
+        <w:t xml:space="preserve">Коррупция на сегодня является одной из наиболее обсуждаемых тем в общественном дискурсе Армении. Представление о широком распространении коррупции является в Армении доминирующим уже достаточно давно. Многие граждане Армении связывают проблему коррупции с отдельными личностями, доминирующими в экономике, другие – с политической элитой, третьи – с «менталитетом» армянского народа. Однако степень осмысления проблемы как минимум недостаточна, дискурс политизирован и, соответственно, высок уровень предвзятости, что, в конечном </w:t>
+      </w:r>
+      <w:r>
+        <w:rPr>
+          <w:rFonts w:ascii="Times New Roman" w:eastAsia="Times New Roman" w:hAnsi="Times New Roman" w:cs="Times New Roman"/>
+          <w:iCs/>
+          <w:color w:val="111111"/>
+          <w:sz w:val="28"/>
+          <w:szCs w:val="28"/>
+          <w:lang w:eastAsia="ru-RU"/>
+        </w:rPr>
+        <w:t>счёте</w:t>
+      </w:r>
+      <w:r>
+        <w:rPr>
+          <w:rFonts w:ascii="Times New Roman" w:eastAsia="Times New Roman" w:hAnsi="Times New Roman" w:cs="Times New Roman"/>
+          <w:iCs/>
+          <w:color w:val="111111"/>
+          <w:sz w:val="28"/>
+          <w:szCs w:val="28"/>
+          <w:lang w:eastAsia="ru-RU"/>
+        </w:rPr>
+        <w:t>, не позволяет решить проблему.</w:t>
+      </w:r>
+    </w:p>
+    <w:p>
+      <w:pPr>
+        <w:rPr>
+          <w:rFonts w:ascii="Times New Roman" w:eastAsia="Times New Roman" w:hAnsi="Times New Roman" w:cs="Times New Roman"/>
+          <w:color w:val="111111"/>
+          <w:sz w:val="28"/>
+          <w:szCs w:val="28"/>
+          <w:lang w:eastAsia="ru-RU"/>
+        </w:rPr>
+      </w:pPr>
+      <w:r>
+        <w:rPr>
+          <w:rFonts w:ascii="Times New Roman" w:eastAsia="Times New Roman" w:hAnsi="Times New Roman" w:cs="Times New Roman"/>
+          <w:color w:val="111111"/>
+          <w:sz w:val="28"/>
+          <w:szCs w:val="28"/>
+          <w:lang w:eastAsia="ru-RU"/>
+        </w:rPr>
+        <w:br w:type="page"/>
+      </w:r>
+    </w:p>
+    <w:p>
+      <w:pPr>
+        <w:pStyle w:val="1"/>
+        <w:rPr>
+          <w:rFonts w:eastAsia="Times New Roman"/>
+          <w:color w:val="111111"/>
+          <w:sz w:val="28"/>
+          <w:szCs w:val="28"/>
+          <w:lang w:eastAsia="ru-RU"/>
+        </w:rPr>
+      </w:pPr>
+      <w:bookmarkStart w:id="1" w:name="_Toc51502942"/>
+      <w:r>
+        <w:rPr>
+          <w:rFonts w:eastAsia="Times New Roman"/>
+          <w:color w:val="111111"/>
+          <w:sz w:val="28"/>
+          <w:szCs w:val="28"/>
+          <w:lang w:eastAsia="ru-RU"/>
+        </w:rPr>
+        <w:lastRenderedPageBreak/>
+        <w:t>Коррупция в Армении</w:t>
+      </w:r>
+      <w:bookmarkEnd w:id="1"/>
     </w:p>
     <w:p>
       <w:pPr>
@@ -463,7 +1148,17 @@
           <w:szCs w:val="28"/>
           <w:lang w:eastAsia="ru-RU"/>
         </w:rPr>
-        <w:t xml:space="preserve">В июле </w:t>
+        <w:t>Исследованиями коррупции в глобальном масштабе занима</w:t>
+      </w:r>
+      <w:r>
+        <w:rPr>
+          <w:rFonts w:ascii="Times New Roman" w:eastAsia="Times New Roman" w:hAnsi="Times New Roman" w:cs="Times New Roman"/>
+          <w:color w:val="111111"/>
+          <w:sz w:val="28"/>
+          <w:szCs w:val="28"/>
+          <w:lang w:eastAsia="ru-RU"/>
+        </w:rPr>
+        <w:t>ется международная организация «</w:t>
       </w:r>
       <w:proofErr w:type="spellStart"/>
       <w:r>
@@ -507,51 +1202,17 @@
           <w:szCs w:val="28"/>
           <w:lang w:eastAsia="ru-RU"/>
         </w:rPr>
-        <w:t xml:space="preserve"> опубликовала доклад «Глобальный коррупционный барометр-2013», который базируется на социологических опросах, </w:t>
-      </w:r>
-      <w:proofErr w:type="spellStart"/>
-      <w:r>
-        <w:rPr>
-          <w:rFonts w:ascii="Times New Roman" w:eastAsia="Times New Roman" w:hAnsi="Times New Roman" w:cs="Times New Roman"/>
-          <w:color w:val="111111"/>
-          <w:sz w:val="28"/>
-          <w:szCs w:val="28"/>
-          <w:lang w:eastAsia="ru-RU"/>
-        </w:rPr>
-        <w:t>проведенных</w:t>
-      </w:r>
-      <w:proofErr w:type="spellEnd"/>
-      <w:r>
-        <w:rPr>
-          <w:rFonts w:ascii="Times New Roman" w:eastAsia="Times New Roman" w:hAnsi="Times New Roman" w:cs="Times New Roman"/>
-          <w:color w:val="111111"/>
-          <w:sz w:val="28"/>
-          <w:szCs w:val="28"/>
-          <w:lang w:eastAsia="ru-RU"/>
-        </w:rPr>
-        <w:t xml:space="preserve"> во многих странах мира. Поскольку это исследование достаточно широкое по охвату и проводится уже не в первый раз, его результаты можно использовать для того, чтобы понять, в какой степени распространена коррупция в Армении, </w:t>
-      </w:r>
-      <w:proofErr w:type="spellStart"/>
-      <w:r>
-        <w:rPr>
-          <w:rFonts w:ascii="Times New Roman" w:eastAsia="Times New Roman" w:hAnsi="Times New Roman" w:cs="Times New Roman"/>
-          <w:color w:val="111111"/>
-          <w:sz w:val="28"/>
-          <w:szCs w:val="28"/>
-          <w:lang w:eastAsia="ru-RU"/>
-        </w:rPr>
-        <w:t>ее</w:t>
-      </w:r>
-      <w:proofErr w:type="spellEnd"/>
-      <w:r>
-        <w:rPr>
-          <w:rFonts w:ascii="Times New Roman" w:eastAsia="Times New Roman" w:hAnsi="Times New Roman" w:cs="Times New Roman"/>
-          <w:color w:val="111111"/>
-          <w:sz w:val="28"/>
-          <w:szCs w:val="28"/>
-          <w:lang w:eastAsia="ru-RU"/>
-        </w:rPr>
-        <w:t xml:space="preserve"> динамику по времени и в сравнении с другими странами.</w:t>
+        <w:t>»</w:t>
+      </w:r>
+      <w:r>
+        <w:rPr>
+          <w:rFonts w:ascii="Times New Roman" w:eastAsia="Times New Roman" w:hAnsi="Times New Roman" w:cs="Times New Roman"/>
+          <w:color w:val="111111"/>
+          <w:sz w:val="28"/>
+          <w:szCs w:val="28"/>
+          <w:lang w:eastAsia="ru-RU"/>
+        </w:rPr>
+        <w:t>, которая регулярно публикует Индекс восприятия коррупции (CPI) и Глобальный коррупционный барометр (GCB). Поскольку в случае CPI предметом исследования является отношение к коррупции, а в случае GCB–практика взяточничества, обратимся к «Барометру».</w:t>
       </w:r>
     </w:p>
     <w:p>
@@ -575,7 +1236,7 @@
           <w:szCs w:val="28"/>
           <w:lang w:eastAsia="ru-RU"/>
         </w:rPr>
-        <w:t xml:space="preserve">В ходе исследования задавалось множество вопросов, однако самым важным из них является вопрос о практике взяточничества, который звучит так: «Платили ли Вы или кто-либо из Вашей семьи [домохозяйства] взятку за последние 12 месяцев?». Уточнялась степень наличия коррупционных рисков в каждом из институтов (таких, как образовательная сфера, армия, полиция и пр.), выясняется частота контактов граждан с теми или иными службами, а также субъективное представление о наличии коррупции в них. </w:t>
+        <w:t xml:space="preserve">В июле </w:t>
       </w:r>
       <w:proofErr w:type="spellStart"/>
       <w:r>
@@ -586,7 +1247,7 @@
           <w:szCs w:val="28"/>
           <w:lang w:eastAsia="ru-RU"/>
         </w:rPr>
-        <w:t>Еще</w:t>
+        <w:t>Transparency</w:t>
       </w:r>
       <w:proofErr w:type="spellEnd"/>
       <w:r>
@@ -597,7 +1258,69 @@
           <w:szCs w:val="28"/>
           <w:lang w:eastAsia="ru-RU"/>
         </w:rPr>
-        <w:t xml:space="preserve"> одна группа вопросов касается того, как изменился уровень коррупции в стране за последние годы.</w:t>
+        <w:t xml:space="preserve"> </w:t>
+      </w:r>
+      <w:proofErr w:type="spellStart"/>
+      <w:r>
+        <w:rPr>
+          <w:rFonts w:ascii="Times New Roman" w:eastAsia="Times New Roman" w:hAnsi="Times New Roman" w:cs="Times New Roman"/>
+          <w:color w:val="111111"/>
+          <w:sz w:val="28"/>
+          <w:szCs w:val="28"/>
+          <w:lang w:eastAsia="ru-RU"/>
+        </w:rPr>
+        <w:t>International</w:t>
+      </w:r>
+      <w:proofErr w:type="spellEnd"/>
+      <w:r>
+        <w:rPr>
+          <w:rFonts w:ascii="Times New Roman" w:eastAsia="Times New Roman" w:hAnsi="Times New Roman" w:cs="Times New Roman"/>
+          <w:color w:val="111111"/>
+          <w:sz w:val="28"/>
+          <w:szCs w:val="28"/>
+          <w:lang w:eastAsia="ru-RU"/>
+        </w:rPr>
+        <w:t xml:space="preserve"> опубликовала доклад «Глобальный коррупционный барометр-2013», который базируется на социологических опросах, </w:t>
+      </w:r>
+      <w:r>
+        <w:rPr>
+          <w:rFonts w:ascii="Times New Roman" w:eastAsia="Times New Roman" w:hAnsi="Times New Roman" w:cs="Times New Roman"/>
+          <w:color w:val="111111"/>
+          <w:sz w:val="28"/>
+          <w:szCs w:val="28"/>
+          <w:lang w:eastAsia="ru-RU"/>
+        </w:rPr>
+        <w:t>проведённых</w:t>
+      </w:r>
+      <w:r>
+        <w:rPr>
+          <w:rFonts w:ascii="Times New Roman" w:eastAsia="Times New Roman" w:hAnsi="Times New Roman" w:cs="Times New Roman"/>
+          <w:color w:val="111111"/>
+          <w:sz w:val="28"/>
+          <w:szCs w:val="28"/>
+          <w:lang w:eastAsia="ru-RU"/>
+        </w:rPr>
+        <w:t xml:space="preserve"> во многих странах мира. Поскольку это исследование достаточно широкое по охвату и проводится уже не в первый раз, его результаты можно использовать для того, чтобы понять, в какой степени распространена коррупция в Армении, е</w:t>
+      </w:r>
+      <w:r>
+        <w:rPr>
+          <w:rFonts w:ascii="Times New Roman" w:eastAsia="Times New Roman" w:hAnsi="Times New Roman" w:cs="Times New Roman"/>
+          <w:color w:val="111111"/>
+          <w:sz w:val="28"/>
+          <w:szCs w:val="28"/>
+          <w:lang w:eastAsia="ru-RU"/>
+        </w:rPr>
+        <w:t>ё</w:t>
+      </w:r>
+      <w:r>
+        <w:rPr>
+          <w:rFonts w:ascii="Times New Roman" w:eastAsia="Times New Roman" w:hAnsi="Times New Roman" w:cs="Times New Roman"/>
+          <w:color w:val="111111"/>
+          <w:sz w:val="28"/>
+          <w:szCs w:val="28"/>
+          <w:lang w:eastAsia="ru-RU"/>
+        </w:rPr>
+        <w:t xml:space="preserve"> динамику по времени и в сравнении с другими странами.</w:t>
       </w:r>
     </w:p>
     <w:p>
@@ -621,7 +1344,7 @@
           <w:szCs w:val="28"/>
           <w:lang w:eastAsia="ru-RU"/>
         </w:rPr>
-        <w:t>В действительности, коррупция – тема очень широкая, и включает в себя, помимо взяточничества, также такие явления, как непотизм (</w:t>
+        <w:t xml:space="preserve">В ходе исследования задавалось множество вопросов, однако самым важным из них является вопрос о практике взяточничества, который звучит так: «Платили ли Вы или кто-либо из Вашей семьи [домохозяйства] взятку за последние 12 месяцев?». Уточнялась степень наличия коррупционных рисков в каждом из институтов (таких, как образовательная сфера, армия, полиция и пр.), выясняется частота контактов граждан с теми или иными службами, а также субъективное представление о наличии коррупции в них. </w:t>
       </w:r>
       <w:proofErr w:type="spellStart"/>
       <w:r>
@@ -632,7 +1355,7 @@
           <w:szCs w:val="28"/>
           <w:lang w:eastAsia="ru-RU"/>
         </w:rPr>
-        <w:t>преференцированное</w:t>
+        <w:t>Еще</w:t>
       </w:r>
       <w:proofErr w:type="spellEnd"/>
       <w:r>
@@ -643,62 +1366,7 @@
           <w:szCs w:val="28"/>
           <w:lang w:eastAsia="ru-RU"/>
         </w:rPr>
-        <w:t xml:space="preserve"> трудоустройство для родственников), непрозрачные конкурсы и государственные тендеры с «откатами», казнокрадство (прямые бюджетные хищения, либо растраты, совершаемые чиновниками высшего и среднего звена), уклонение от налогов и отмывание денег, а также вывод их в </w:t>
-      </w:r>
-      <w:proofErr w:type="spellStart"/>
-      <w:r>
-        <w:rPr>
-          <w:rFonts w:ascii="Times New Roman" w:eastAsia="Times New Roman" w:hAnsi="Times New Roman" w:cs="Times New Roman"/>
-          <w:color w:val="111111"/>
-          <w:sz w:val="28"/>
-          <w:szCs w:val="28"/>
-          <w:lang w:eastAsia="ru-RU"/>
-        </w:rPr>
-        <w:t>оффшоры</w:t>
-      </w:r>
-      <w:proofErr w:type="spellEnd"/>
-      <w:r>
-        <w:rPr>
-          <w:rFonts w:ascii="Times New Roman" w:eastAsia="Times New Roman" w:hAnsi="Times New Roman" w:cs="Times New Roman"/>
-          <w:color w:val="111111"/>
-          <w:sz w:val="28"/>
-          <w:szCs w:val="28"/>
-          <w:lang w:eastAsia="ru-RU"/>
-        </w:rPr>
-        <w:t xml:space="preserve">. В современном западном понимании этого слова, коррупция представляет собой практически любые виды неформальных экономических отношений. </w:t>
-      </w:r>
-      <w:proofErr w:type="spellStart"/>
-      <w:r>
-        <w:rPr>
-          <w:rFonts w:ascii="Times New Roman" w:eastAsia="Times New Roman" w:hAnsi="Times New Roman" w:cs="Times New Roman"/>
-          <w:color w:val="111111"/>
-          <w:sz w:val="28"/>
-          <w:szCs w:val="28"/>
-          <w:lang w:eastAsia="ru-RU"/>
-        </w:rPr>
-        <w:t>Еще</w:t>
-      </w:r>
-      <w:proofErr w:type="spellEnd"/>
-      <w:r>
-        <w:rPr>
-          <w:rFonts w:ascii="Times New Roman" w:eastAsia="Times New Roman" w:hAnsi="Times New Roman" w:cs="Times New Roman"/>
-          <w:color w:val="111111"/>
-          <w:sz w:val="28"/>
-          <w:szCs w:val="28"/>
-          <w:lang w:eastAsia="ru-RU"/>
-        </w:rPr>
-        <w:t xml:space="preserve"> одним проявлением коррупции является также монополизация отдельных сфер экономики при поддержке или </w:t>
-      </w:r>
-      <w:r>
-        <w:rPr>
-          <w:rFonts w:ascii="Times New Roman" w:eastAsia="Times New Roman" w:hAnsi="Times New Roman" w:cs="Times New Roman"/>
-          <w:color w:val="111111"/>
-          <w:sz w:val="28"/>
-          <w:szCs w:val="28"/>
-          <w:lang w:eastAsia="ru-RU"/>
-        </w:rPr>
-        <w:lastRenderedPageBreak/>
-        <w:t>невмешательстве властей (в тех случаях, когда существует антимонопольное законодательство), а также снижение качества государственных услуг.</w:t>
+        <w:t xml:space="preserve"> одна группа вопросов касается того, как изменился уровень коррупции в стране за последние годы.</w:t>
       </w:r>
     </w:p>
     <w:p>
@@ -722,7 +1390,7 @@
           <w:szCs w:val="28"/>
           <w:lang w:eastAsia="ru-RU"/>
         </w:rPr>
-        <w:t xml:space="preserve">Однако в данной статье, мы, следуя за </w:t>
+        <w:t>В действительности, коррупция – тема очень широкая, и включает в себя, помимо взяточничества, также такие явления, как непотизм (</w:t>
       </w:r>
       <w:proofErr w:type="spellStart"/>
       <w:r>
@@ -733,7 +1401,7 @@
           <w:szCs w:val="28"/>
           <w:lang w:eastAsia="ru-RU"/>
         </w:rPr>
-        <w:t>Transparency</w:t>
+        <w:t>преференцированное</w:t>
       </w:r>
       <w:proofErr w:type="spellEnd"/>
       <w:r>
@@ -744,7 +1412,47 @@
           <w:szCs w:val="28"/>
           <w:lang w:eastAsia="ru-RU"/>
         </w:rPr>
-        <w:t>, будем исключительно узко понимать коррупцию как тождественное взяточничеству явление. Дело в том, что взяточничество, как правило, косвенно или напрямую связано с другими типами коррупционных явлений. Кроме того, даже пытаться охватить и измерить все явления, характеризующие коррупционные отношения, в одной статье невозможно. Поэтому мы остановимся на взяточничестве как самом видимом проявлении коррупции в Армении.</w:t>
+        <w:t xml:space="preserve"> трудоустройство для родственников), непрозрачные конкурсы и государственные тендеры с «откатами», казнокрадство (прямые бюджетные хищения, либо растраты, совершаемые чиновниками высшего и среднего звена), уклонение от налогов и отмывание денег, а также вывод их в </w:t>
+      </w:r>
+      <w:r>
+        <w:rPr>
+          <w:rFonts w:ascii="Times New Roman" w:eastAsia="Times New Roman" w:hAnsi="Times New Roman" w:cs="Times New Roman"/>
+          <w:color w:val="111111"/>
+          <w:sz w:val="28"/>
+          <w:szCs w:val="28"/>
+          <w:lang w:eastAsia="ru-RU"/>
+        </w:rPr>
+        <w:t>офшоры</w:t>
+      </w:r>
+      <w:r>
+        <w:rPr>
+          <w:rFonts w:ascii="Times New Roman" w:eastAsia="Times New Roman" w:hAnsi="Times New Roman" w:cs="Times New Roman"/>
+          <w:color w:val="111111"/>
+          <w:sz w:val="28"/>
+          <w:szCs w:val="28"/>
+          <w:lang w:eastAsia="ru-RU"/>
+        </w:rPr>
+        <w:t xml:space="preserve">. В современном западном понимании этого слова, коррупция представляет собой практически любые виды неформальных экономических отношений. </w:t>
+      </w:r>
+      <w:r>
+        <w:rPr>
+          <w:rFonts w:ascii="Times New Roman" w:eastAsia="Times New Roman" w:hAnsi="Times New Roman" w:cs="Times New Roman"/>
+          <w:color w:val="111111"/>
+          <w:sz w:val="28"/>
+          <w:szCs w:val="28"/>
+          <w:lang w:eastAsia="ru-RU"/>
+        </w:rPr>
+        <w:t>Ещё</w:t>
+      </w:r>
+      <w:r>
+        <w:rPr>
+          <w:rFonts w:ascii="Times New Roman" w:eastAsia="Times New Roman" w:hAnsi="Times New Roman" w:cs="Times New Roman"/>
+          <w:color w:val="111111"/>
+          <w:sz w:val="28"/>
+          <w:szCs w:val="28"/>
+          <w:lang w:eastAsia="ru-RU"/>
+        </w:rPr>
+        <w:t xml:space="preserve"> одним проявлением коррупции является также монополизация отдельных сфер экономики при поддержке или невмешательстве властей (в тех случаях, когда существует антимонопольное законодательство), а также снижение качества государственных услуг.</w:t>
       </w:r>
     </w:p>
     <w:p>
@@ -768,7 +1476,40 @@
           <w:szCs w:val="28"/>
           <w:lang w:eastAsia="ru-RU"/>
         </w:rPr>
-        <w:t>При написании этой статьи мы заведомо отходим от стандартного дискурса о том, что источником коррупции в Армении является исключительно элита. Об этом много сказано и без нас. Однако если подходить к вопросу с научной точки зрения, изучение элит требует проведения междисциплинарного исследования в рамках общественных наук, каких в Армении не проводилось с первой половины 1990-ых годов. Кроме того, автору представляется в коррупционных отношениях и борьбе с этим явлением существенно более важной роль общества, а не только элиты.</w:t>
+        <w:t xml:space="preserve">Однако в данной статье, мы, следуя за </w:t>
+      </w:r>
+      <w:proofErr w:type="spellStart"/>
+      <w:r>
+        <w:rPr>
+          <w:rFonts w:ascii="Times New Roman" w:eastAsia="Times New Roman" w:hAnsi="Times New Roman" w:cs="Times New Roman"/>
+          <w:color w:val="111111"/>
+          <w:sz w:val="28"/>
+          <w:szCs w:val="28"/>
+          <w:lang w:eastAsia="ru-RU"/>
+        </w:rPr>
+        <w:t>Transparency</w:t>
+      </w:r>
+      <w:proofErr w:type="spellEnd"/>
+      <w:r>
+        <w:rPr>
+          <w:rFonts w:ascii="Times New Roman" w:eastAsia="Times New Roman" w:hAnsi="Times New Roman" w:cs="Times New Roman"/>
+          <w:color w:val="111111"/>
+          <w:sz w:val="28"/>
+          <w:szCs w:val="28"/>
+          <w:lang w:eastAsia="ru-RU"/>
+        </w:rPr>
+        <w:t xml:space="preserve">, будем исключительно узко понимать коррупцию как тождественное взяточничеству явление. Дело в том, что взяточничество, как правило, косвенно или напрямую связано с другими типами коррупционных явлений. Кроме того, даже пытаться охватить и измерить все явления, характеризующие коррупционные </w:t>
+      </w:r>
+      <w:r>
+        <w:rPr>
+          <w:rFonts w:ascii="Times New Roman" w:eastAsia="Times New Roman" w:hAnsi="Times New Roman" w:cs="Times New Roman"/>
+          <w:color w:val="111111"/>
+          <w:sz w:val="28"/>
+          <w:szCs w:val="28"/>
+          <w:lang w:eastAsia="ru-RU"/>
+        </w:rPr>
+        <w:lastRenderedPageBreak/>
+        <w:t>отношения, в одной статье невозможно. Поэтому мы остановимся на взяточничестве как самом видимом проявлении коррупции в Армении.</w:t>
       </w:r>
     </w:p>
     <w:p>
@@ -787,6 +1528,29 @@
       <w:r>
         <w:rPr>
           <w:rFonts w:ascii="Times New Roman" w:eastAsia="Times New Roman" w:hAnsi="Times New Roman" w:cs="Times New Roman"/>
+          <w:color w:val="111111"/>
+          <w:sz w:val="28"/>
+          <w:szCs w:val="28"/>
+          <w:lang w:eastAsia="ru-RU"/>
+        </w:rPr>
+        <w:t>При написании этой статьи мы заведомо отходим от стандартного дискурса о том, что источником коррупции в Армении является исключительно элита. Об этом много сказано и без нас. Однако если подходить к вопросу с научной точки зрения, изучение элит требует проведения междисциплинарного исследования в рамках общественных наук, каких в Армении не проводилось с первой половины 1990-ых годов. Кроме того, автору представляется в коррупционных отношениях и борьбе с этим явлением существенно более важной роль общества, а не только элиты.</w:t>
+      </w:r>
+    </w:p>
+    <w:p>
+      <w:pPr>
+        <w:pStyle w:val="1"/>
+        <w:rPr>
+          <w:rFonts w:eastAsia="Times New Roman"/>
+          <w:color w:val="111111"/>
+          <w:sz w:val="28"/>
+          <w:szCs w:val="28"/>
+          <w:lang w:eastAsia="ru-RU"/>
+        </w:rPr>
+      </w:pPr>
+      <w:bookmarkStart w:id="2" w:name="_Toc51502943"/>
+      <w:r>
+        <w:rPr>
+          <w:rFonts w:eastAsia="Times New Roman"/>
           <w:bCs/>
           <w:color w:val="111111"/>
           <w:sz w:val="28"/>
@@ -795,6 +1559,7 @@
         </w:rPr>
         <w:t>Измерение коррупции</w:t>
       </w:r>
+      <w:bookmarkEnd w:id="2"/>
     </w:p>
     <w:p>
       <w:pPr>
@@ -819,40 +1584,36 @@
         </w:rPr>
         <w:t xml:space="preserve">Наиболее </w:t>
       </w:r>
-      <w:proofErr w:type="spellStart"/>
-      <w:r>
-        <w:rPr>
-          <w:rFonts w:ascii="Times New Roman" w:eastAsia="Times New Roman" w:hAnsi="Times New Roman" w:cs="Times New Roman"/>
-          <w:color w:val="111111"/>
-          <w:sz w:val="28"/>
-          <w:szCs w:val="28"/>
-          <w:lang w:eastAsia="ru-RU"/>
-        </w:rPr>
-        <w:t>распространенная</w:t>
-      </w:r>
-      <w:proofErr w:type="spellEnd"/>
-      <w:r>
-        <w:rPr>
-          <w:rFonts w:ascii="Times New Roman" w:eastAsia="Times New Roman" w:hAnsi="Times New Roman" w:cs="Times New Roman"/>
-          <w:color w:val="111111"/>
-          <w:sz w:val="28"/>
-          <w:szCs w:val="28"/>
-          <w:lang w:eastAsia="ru-RU"/>
-        </w:rPr>
-        <w:t xml:space="preserve"> в обществе точка зрения говорит: в Армении коррупция высокая, а за </w:t>
-      </w:r>
-      <w:proofErr w:type="spellStart"/>
-      <w:r>
-        <w:rPr>
-          <w:rFonts w:ascii="Times New Roman" w:eastAsia="Times New Roman" w:hAnsi="Times New Roman" w:cs="Times New Roman"/>
-          <w:color w:val="111111"/>
-          <w:sz w:val="28"/>
-          <w:szCs w:val="28"/>
-          <w:lang w:eastAsia="ru-RU"/>
-        </w:rPr>
-        <w:t>ее</w:t>
-      </w:r>
-      <w:proofErr w:type="spellEnd"/>
+      <w:r>
+        <w:rPr>
+          <w:rFonts w:ascii="Times New Roman" w:eastAsia="Times New Roman" w:hAnsi="Times New Roman" w:cs="Times New Roman"/>
+          <w:color w:val="111111"/>
+          <w:sz w:val="28"/>
+          <w:szCs w:val="28"/>
+          <w:lang w:eastAsia="ru-RU"/>
+        </w:rPr>
+        <w:t>распространённая</w:t>
+      </w:r>
+      <w:r>
+        <w:rPr>
+          <w:rFonts w:ascii="Times New Roman" w:eastAsia="Times New Roman" w:hAnsi="Times New Roman" w:cs="Times New Roman"/>
+          <w:color w:val="111111"/>
+          <w:sz w:val="28"/>
+          <w:szCs w:val="28"/>
+          <w:lang w:eastAsia="ru-RU"/>
+        </w:rPr>
+        <w:t xml:space="preserve"> в обществе точка зрения говорит: в Ар</w:t>
+      </w:r>
+      <w:r>
+        <w:rPr>
+          <w:rFonts w:ascii="Times New Roman" w:eastAsia="Times New Roman" w:hAnsi="Times New Roman" w:cs="Times New Roman"/>
+          <w:color w:val="111111"/>
+          <w:sz w:val="28"/>
+          <w:szCs w:val="28"/>
+          <w:lang w:eastAsia="ru-RU"/>
+        </w:rPr>
+        <w:t>мении коррупция высокая, а за её</w:t>
+      </w:r>
       <w:r>
         <w:rPr>
           <w:rFonts w:ascii="Times New Roman" w:eastAsia="Times New Roman" w:hAnsi="Times New Roman" w:cs="Times New Roman"/>
@@ -893,7 +1654,7 @@
             <w:tcW w:w="1500" w:type="dxa"/>
             <w:vMerge w:val="restart"/>
             <w:tcBorders>
-              <w:top w:val="single" w:sz="6" w:space="0" w:color="DDDDDD"/>
+              <w:top w:val="single" w:sz="4" w:space="0" w:color="auto"/>
               <w:left w:val="outset" w:sz="2" w:space="0" w:color="auto"/>
               <w:bottom w:val="outset" w:sz="2" w:space="0" w:color="auto"/>
               <w:right w:val="outset" w:sz="2" w:space="0" w:color="auto"/>
@@ -926,7 +1687,7 @@
             <w:tcW w:w="2205" w:type="dxa"/>
             <w:gridSpan w:val="2"/>
             <w:tcBorders>
-              <w:top w:val="single" w:sz="6" w:space="0" w:color="DDDDDD"/>
+              <w:top w:val="single" w:sz="4" w:space="0" w:color="auto"/>
               <w:left w:val="outset" w:sz="2" w:space="0" w:color="auto"/>
               <w:bottom w:val="outset" w:sz="2" w:space="0" w:color="auto"/>
               <w:right w:val="outset" w:sz="2" w:space="0" w:color="auto"/>
@@ -971,7 +1732,7 @@
             <w:tcW w:w="2505" w:type="dxa"/>
             <w:vMerge w:val="restart"/>
             <w:tcBorders>
-              <w:top w:val="single" w:sz="6" w:space="0" w:color="DDDDDD"/>
+              <w:top w:val="single" w:sz="4" w:space="0" w:color="auto"/>
               <w:left w:val="outset" w:sz="2" w:space="0" w:color="auto"/>
               <w:bottom w:val="outset" w:sz="2" w:space="0" w:color="auto"/>
               <w:right w:val="outset" w:sz="2" w:space="0" w:color="auto"/>
@@ -1016,7 +1777,7 @@
             <w:tcW w:w="3135" w:type="dxa"/>
             <w:vMerge w:val="restart"/>
             <w:tcBorders>
-              <w:top w:val="single" w:sz="6" w:space="0" w:color="DDDDDD"/>
+              <w:top w:val="single" w:sz="4" w:space="0" w:color="auto"/>
               <w:left w:val="outset" w:sz="2" w:space="0" w:color="auto"/>
               <w:bottom w:val="outset" w:sz="2" w:space="0" w:color="auto"/>
               <w:right w:val="outset" w:sz="2" w:space="0" w:color="auto"/>
@@ -2226,7 +2987,6 @@
                 <w:szCs w:val="28"/>
                 <w:lang w:eastAsia="ru-RU"/>
               </w:rPr>
-              <w:lastRenderedPageBreak/>
               <w:t>Иордания</w:t>
             </w:r>
           </w:p>
@@ -2887,6 +3647,7 @@
                 <w:szCs w:val="28"/>
                 <w:lang w:eastAsia="ru-RU"/>
               </w:rPr>
+              <w:lastRenderedPageBreak/>
               <w:t>Казахстан</w:t>
             </w:r>
           </w:p>
@@ -5905,7 +6666,6 @@
                 <w:szCs w:val="28"/>
                 <w:lang w:eastAsia="ru-RU"/>
               </w:rPr>
-              <w:lastRenderedPageBreak/>
               <w:t>Сербия</w:t>
             </w:r>
           </w:p>
@@ -6566,6 +7326,7 @@
                 <w:szCs w:val="28"/>
                 <w:lang w:eastAsia="ru-RU"/>
               </w:rPr>
+              <w:lastRenderedPageBreak/>
               <w:t>Сингапур</w:t>
             </w:r>
           </w:p>
@@ -8099,18 +8860,16 @@
         </w:rPr>
         <w:t xml:space="preserve">, крайне низко доверие к общественным и государственным институтам. </w:t>
       </w:r>
-      <w:proofErr w:type="spellStart"/>
-      <w:r>
-        <w:rPr>
-          <w:rFonts w:ascii="Times New Roman" w:eastAsia="Times New Roman" w:hAnsi="Times New Roman" w:cs="Times New Roman"/>
-          <w:color w:val="111111"/>
-          <w:sz w:val="28"/>
-          <w:szCs w:val="28"/>
-          <w:lang w:eastAsia="ru-RU"/>
-        </w:rPr>
-        <w:t>Распространен</w:t>
-      </w:r>
-      <w:proofErr w:type="spellEnd"/>
+      <w:r>
+        <w:rPr>
+          <w:rFonts w:ascii="Times New Roman" w:eastAsia="Times New Roman" w:hAnsi="Times New Roman" w:cs="Times New Roman"/>
+          <w:color w:val="111111"/>
+          <w:sz w:val="28"/>
+          <w:szCs w:val="28"/>
+          <w:lang w:eastAsia="ru-RU"/>
+        </w:rPr>
+        <w:t>Распространён</w:t>
+      </w:r>
       <w:r>
         <w:rPr>
           <w:rFonts w:ascii="Times New Roman" w:eastAsia="Times New Roman" w:hAnsi="Times New Roman" w:cs="Times New Roman"/>
@@ -8143,7 +8902,27 @@
           <w:szCs w:val="28"/>
           <w:lang w:eastAsia="ru-RU"/>
         </w:rPr>
-        <w:t xml:space="preserve">Это выделяет Армению даже на фоне стран, где основной причиной неразглашения люди указывали страх (в Армении таких было меньшинство). </w:t>
+        <w:t xml:space="preserve">Это выделяет Армению даже на фоне стран, где основной причиной неразглашения люди указывали страх (в Армении таких было меньшинство). Хотя и здесь Армения попадает в группу посткоммунистических стран с очень похожими настроениями. </w:t>
+      </w:r>
+      <w:r>
+        <w:rPr>
+          <w:rFonts w:ascii="Times New Roman" w:eastAsia="Times New Roman" w:hAnsi="Times New Roman" w:cs="Times New Roman"/>
+          <w:color w:val="111111"/>
+          <w:sz w:val="28"/>
+          <w:szCs w:val="28"/>
+          <w:lang w:eastAsia="ru-RU"/>
+        </w:rPr>
+        <w:t>Ещё</w:t>
+      </w:r>
+      <w:r>
+        <w:rPr>
+          <w:rFonts w:ascii="Times New Roman" w:eastAsia="Times New Roman" w:hAnsi="Times New Roman" w:cs="Times New Roman"/>
+          <w:color w:val="111111"/>
+          <w:sz w:val="28"/>
+          <w:szCs w:val="28"/>
+          <w:lang w:eastAsia="ru-RU"/>
+        </w:rPr>
+        <w:t xml:space="preserve"> одно обстоятельство выделяет Армению на фоне некоторых других стран: степень вовлечения граждан в коррупционные отношения. Часто граждане сами предлагают взятку (в том числе и в виде подарка). Фактически, культурные установки, доминирующие в обществе, с одной стороны, признают право чиновника на коррупцию в рамках существующей системы координат, с другой стороны, отрицают саму </w:t>
       </w:r>
       <w:r>
         <w:rPr>
@@ -8154,42 +8933,18 @@
           <w:lang w:eastAsia="ru-RU"/>
         </w:rPr>
         <w:lastRenderedPageBreak/>
-        <w:t xml:space="preserve">Хотя и здесь Армения попадает в группу посткоммунистических стран с очень похожими настроениями. </w:t>
-      </w:r>
-      <w:proofErr w:type="spellStart"/>
-      <w:r>
-        <w:rPr>
-          <w:rFonts w:ascii="Times New Roman" w:eastAsia="Times New Roman" w:hAnsi="Times New Roman" w:cs="Times New Roman"/>
-          <w:color w:val="111111"/>
-          <w:sz w:val="28"/>
-          <w:szCs w:val="28"/>
-          <w:lang w:eastAsia="ru-RU"/>
-        </w:rPr>
-        <w:t>Еще</w:t>
-      </w:r>
-      <w:proofErr w:type="spellEnd"/>
-      <w:r>
-        <w:rPr>
-          <w:rFonts w:ascii="Times New Roman" w:eastAsia="Times New Roman" w:hAnsi="Times New Roman" w:cs="Times New Roman"/>
-          <w:color w:val="111111"/>
-          <w:sz w:val="28"/>
-          <w:szCs w:val="28"/>
-          <w:lang w:eastAsia="ru-RU"/>
-        </w:rPr>
-        <w:t xml:space="preserve"> одно обстоятельство выделяет Армению на фоне некоторых других стран: степень вовлечения граждан в коррупционные отношения. Часто граждане сами предлагают взятку (в том числе и в виде подарка). Фактически, культурные установки, доминирующие в обществе, с одной стороны, признают право чиновника на коррупцию в рамках существующей системы координат, с другой стороны, отрицают саму систему как несправедливую. Поэтому, граждане, с одной стороны, сами пытаются встроиться в систему, однако не находя такой возможности, пытаются </w:t>
-      </w:r>
-      <w:proofErr w:type="spellStart"/>
-      <w:r>
-        <w:rPr>
-          <w:rFonts w:ascii="Times New Roman" w:eastAsia="Times New Roman" w:hAnsi="Times New Roman" w:cs="Times New Roman"/>
-          <w:color w:val="111111"/>
-          <w:sz w:val="28"/>
-          <w:szCs w:val="28"/>
-          <w:lang w:eastAsia="ru-RU"/>
-        </w:rPr>
-        <w:t>ее</w:t>
-      </w:r>
-      <w:proofErr w:type="spellEnd"/>
+        <w:t>систему как несправедливую. Поэтому, граждане, с одной стороны, сами пытаются встроиться в систему, однако не находя такой возможности, пытаются е</w:t>
+      </w:r>
+      <w:r>
+        <w:rPr>
+          <w:rFonts w:ascii="Times New Roman" w:eastAsia="Times New Roman" w:hAnsi="Times New Roman" w:cs="Times New Roman"/>
+          <w:color w:val="111111"/>
+          <w:sz w:val="28"/>
+          <w:szCs w:val="28"/>
+          <w:lang w:eastAsia="ru-RU"/>
+        </w:rPr>
+        <w:t>ё</w:t>
+      </w:r>
       <w:r>
         <w:rPr>
           <w:rFonts w:ascii="Times New Roman" w:eastAsia="Times New Roman" w:hAnsi="Times New Roman" w:cs="Times New Roman"/>
@@ -8246,18 +9001,16 @@
         </w:rPr>
         <w:t xml:space="preserve">, в </w:t>
       </w:r>
-      <w:proofErr w:type="spellStart"/>
-      <w:r>
-        <w:rPr>
-          <w:rFonts w:ascii="Times New Roman" w:eastAsia="Times New Roman" w:hAnsi="Times New Roman" w:cs="Times New Roman"/>
-          <w:color w:val="111111"/>
-          <w:sz w:val="28"/>
-          <w:szCs w:val="28"/>
-          <w:lang w:eastAsia="ru-RU"/>
-        </w:rPr>
-        <w:t>четырех</w:t>
-      </w:r>
-      <w:proofErr w:type="spellEnd"/>
+      <w:r>
+        <w:rPr>
+          <w:rFonts w:ascii="Times New Roman" w:eastAsia="Times New Roman" w:hAnsi="Times New Roman" w:cs="Times New Roman"/>
+          <w:color w:val="111111"/>
+          <w:sz w:val="28"/>
+          <w:szCs w:val="28"/>
+          <w:lang w:eastAsia="ru-RU"/>
+        </w:rPr>
+        <w:t>четырёх</w:t>
+      </w:r>
       <w:r>
         <w:rPr>
           <w:rFonts w:ascii="Times New Roman" w:eastAsia="Times New Roman" w:hAnsi="Times New Roman" w:cs="Times New Roman"/>
@@ -8289,18 +9042,16 @@
         </w:rPr>
         <w:t xml:space="preserve">), в </w:t>
       </w:r>
-      <w:proofErr w:type="spellStart"/>
-      <w:r>
-        <w:rPr>
-          <w:rFonts w:ascii="Times New Roman" w:eastAsia="Times New Roman" w:hAnsi="Times New Roman" w:cs="Times New Roman"/>
-          <w:color w:val="111111"/>
-          <w:sz w:val="28"/>
-          <w:szCs w:val="28"/>
-          <w:lang w:eastAsia="ru-RU"/>
-        </w:rPr>
-        <w:t>трех</w:t>
-      </w:r>
-      <w:proofErr w:type="spellEnd"/>
+      <w:r>
+        <w:rPr>
+          <w:rFonts w:ascii="Times New Roman" w:eastAsia="Times New Roman" w:hAnsi="Times New Roman" w:cs="Times New Roman"/>
+          <w:color w:val="111111"/>
+          <w:sz w:val="28"/>
+          <w:szCs w:val="28"/>
+          <w:lang w:eastAsia="ru-RU"/>
+        </w:rPr>
+        <w:t>трёх</w:t>
+      </w:r>
       <w:r>
         <w:rPr>
           <w:rFonts w:ascii="Times New Roman" w:eastAsia="Times New Roman" w:hAnsi="Times New Roman" w:cs="Times New Roman"/>
@@ -8391,19 +9142,55 @@
           <w:szCs w:val="28"/>
           <w:lang w:eastAsia="ru-RU"/>
         </w:rPr>
-        <w:t xml:space="preserve">, даже реже, чем в странах, где медицина хуже, а уровень взяточничества в этой сфере – </w:t>
-      </w:r>
-      <w:r>
-        <w:rPr>
-          <w:rFonts w:ascii="Times New Roman" w:eastAsia="Times New Roman" w:hAnsi="Times New Roman" w:cs="Times New Roman"/>
-          <w:color w:val="111111"/>
-          <w:sz w:val="28"/>
-          <w:szCs w:val="28"/>
-          <w:lang w:eastAsia="ru-RU"/>
-        </w:rPr>
-        <w:lastRenderedPageBreak/>
-        <w:t>выше). Нежелание контактировать с медучреждениями в частности приводит к поздней диагностике заболеваний и к росту смертности.</w:t>
-      </w:r>
+        <w:t>, даже реже, чем в странах, где медицина хуже, а уровень взяточничества в этой сфере – выше). Нежелание контактировать с медучреждениями в частности приводит к поздней диагностике заболеваний и к росту смертности.</w:t>
+      </w:r>
+    </w:p>
+    <w:p>
+      <w:pPr>
+        <w:pStyle w:val="1"/>
+        <w:rPr>
+          <w:rFonts w:eastAsia="Times New Roman"/>
+          <w:color w:val="111111"/>
+          <w:sz w:val="28"/>
+          <w:szCs w:val="28"/>
+          <w:lang w:eastAsia="ru-RU"/>
+        </w:rPr>
+      </w:pPr>
+      <w:bookmarkStart w:id="3" w:name="_Toc51502944"/>
+      <w:r>
+        <w:rPr>
+          <w:rFonts w:eastAsia="Times New Roman"/>
+          <w:bCs/>
+          <w:color w:val="111111"/>
+          <w:sz w:val="28"/>
+          <w:szCs w:val="28"/>
+          <w:lang w:eastAsia="ru-RU"/>
+        </w:rPr>
+        <w:t>Коррупция и е</w:t>
+      </w:r>
+      <w:r>
+        <w:rPr>
+          <w:rFonts w:eastAsia="Times New Roman"/>
+          <w:bCs/>
+          <w:color w:val="111111"/>
+          <w:sz w:val="28"/>
+          <w:szCs w:val="28"/>
+          <w:lang w:eastAsia="ru-RU"/>
+        </w:rPr>
+        <w:t>ё</w:t>
+      </w:r>
+      <w:r>
+        <w:rPr>
+          <w:rFonts w:eastAsia="Times New Roman"/>
+          <w:bCs/>
+          <w:color w:val="111111"/>
+          <w:sz w:val="28"/>
+          <w:szCs w:val="28"/>
+          <w:lang w:eastAsia="ru-RU"/>
+        </w:rPr>
+        <w:t xml:space="preserve"> восприятие</w:t>
+      </w:r>
+      <w:bookmarkEnd w:id="3"/>
     </w:p>
     <w:p>
       <w:pPr>
@@ -8421,37 +9208,43 @@
       <w:r>
         <w:rPr>
           <w:rFonts w:ascii="Times New Roman" w:eastAsia="Times New Roman" w:hAnsi="Times New Roman" w:cs="Times New Roman"/>
-          <w:bCs/>
-          <w:color w:val="111111"/>
-          <w:sz w:val="28"/>
-          <w:szCs w:val="28"/>
-          <w:lang w:eastAsia="ru-RU"/>
-        </w:rPr>
-        <w:t xml:space="preserve">Коррупция и </w:t>
-      </w:r>
-      <w:proofErr w:type="spellStart"/>
-      <w:r>
-        <w:rPr>
-          <w:rFonts w:ascii="Times New Roman" w:eastAsia="Times New Roman" w:hAnsi="Times New Roman" w:cs="Times New Roman"/>
-          <w:bCs/>
-          <w:color w:val="111111"/>
-          <w:sz w:val="28"/>
-          <w:szCs w:val="28"/>
-          <w:lang w:eastAsia="ru-RU"/>
-        </w:rPr>
-        <w:t>ее</w:t>
-      </w:r>
-      <w:proofErr w:type="spellEnd"/>
-      <w:r>
-        <w:rPr>
-          <w:rFonts w:ascii="Times New Roman" w:eastAsia="Times New Roman" w:hAnsi="Times New Roman" w:cs="Times New Roman"/>
-          <w:bCs/>
-          <w:color w:val="111111"/>
-          <w:sz w:val="28"/>
-          <w:szCs w:val="28"/>
-          <w:lang w:eastAsia="ru-RU"/>
-        </w:rPr>
-        <w:t xml:space="preserve"> восприятие</w:t>
+          <w:color w:val="111111"/>
+          <w:sz w:val="28"/>
+          <w:szCs w:val="28"/>
+          <w:lang w:eastAsia="ru-RU"/>
+        </w:rPr>
+        <w:t xml:space="preserve">Из таблицы, </w:t>
+      </w:r>
+      <w:r>
+        <w:rPr>
+          <w:rFonts w:ascii="Times New Roman" w:eastAsia="Times New Roman" w:hAnsi="Times New Roman" w:cs="Times New Roman"/>
+          <w:color w:val="111111"/>
+          <w:sz w:val="28"/>
+          <w:szCs w:val="28"/>
+          <w:lang w:eastAsia="ru-RU"/>
+        </w:rPr>
+        <w:t>приведённой</w:t>
+      </w:r>
+      <w:r>
+        <w:rPr>
+          <w:rFonts w:ascii="Times New Roman" w:eastAsia="Times New Roman" w:hAnsi="Times New Roman" w:cs="Times New Roman"/>
+          <w:color w:val="111111"/>
+          <w:sz w:val="28"/>
+          <w:szCs w:val="28"/>
+          <w:lang w:eastAsia="ru-RU"/>
+        </w:rPr>
+        <w:t xml:space="preserve"> выше, видно, что к 2013 году уровень взяточничества в Армении сократился. Однако в восприятии большинства </w:t>
+      </w:r>
+      <w:r>
+        <w:rPr>
+          <w:rFonts w:ascii="Times New Roman" w:eastAsia="Times New Roman" w:hAnsi="Times New Roman" w:cs="Times New Roman"/>
+          <w:color w:val="111111"/>
+          <w:sz w:val="28"/>
+          <w:szCs w:val="28"/>
+          <w:lang w:eastAsia="ru-RU"/>
+        </w:rPr>
+        <w:lastRenderedPageBreak/>
+        <w:t>населения Армении, он, напротив, вырос. 43% считали, что за прошедшие два года уровень взяточничества вырос, а 18% — считали, что он понизился. Подобное отношение не уникально; как можно видеть из таблицы, в большинстве стран мира позитивно оценивает изменения в сфере борьбы с коррупцией меньшинство.</w:t>
       </w:r>
     </w:p>
     <w:p>
@@ -8475,7 +9268,7 @@
           <w:szCs w:val="28"/>
           <w:lang w:eastAsia="ru-RU"/>
         </w:rPr>
-        <w:t xml:space="preserve">Из таблицы, </w:t>
+        <w:t xml:space="preserve">К примеру, Венгрия, где уровень взяточничества сократился в два раза, настроена </w:t>
       </w:r>
       <w:proofErr w:type="spellStart"/>
       <w:r>
@@ -8486,7 +9279,7 @@
           <w:szCs w:val="28"/>
           <w:lang w:eastAsia="ru-RU"/>
         </w:rPr>
-        <w:t>приведенной</w:t>
+        <w:t>еще</w:t>
       </w:r>
       <w:proofErr w:type="spellEnd"/>
       <w:r>
@@ -8497,7 +9290,29 @@
           <w:szCs w:val="28"/>
           <w:lang w:eastAsia="ru-RU"/>
         </w:rPr>
-        <w:t xml:space="preserve"> выше, видно, что к 2013 году уровень взяточничества в Армении сократился. Однако в восприятии большинства населения Армении, он, напротив, вырос. 43% считали, что за прошедшие два года уровень взяточничества вырос, а 18% — считали, что он понизился. Подобное отношение не уникально; как можно видеть из таблицы, в большинстве стран мира позитивно оценивает изменения в сфере борьбы с коррупцией меньшинство.</w:t>
+        <w:t xml:space="preserve"> более пессимистично, чем Армения. А Грузия, где взяточничество сохранилось на том же уровне, а в отдельных сферах даже выросло, настроена противоположным образом. Это можно было бы принять за оценку людьми долгосрочной тенденции, ведь в Грузии уровень взяточничества действительно сильно снизился (правда, произошло это в 2004-2007 </w:t>
+      </w:r>
+      <w:proofErr w:type="spellStart"/>
+      <w:r>
+        <w:rPr>
+          <w:rFonts w:ascii="Times New Roman" w:eastAsia="Times New Roman" w:hAnsi="Times New Roman" w:cs="Times New Roman"/>
+          <w:color w:val="111111"/>
+          <w:sz w:val="28"/>
+          <w:szCs w:val="28"/>
+          <w:lang w:eastAsia="ru-RU"/>
+        </w:rPr>
+        <w:t>гг</w:t>
+      </w:r>
+      <w:proofErr w:type="spellEnd"/>
+      <w:r>
+        <w:rPr>
+          <w:rFonts w:ascii="Times New Roman" w:eastAsia="Times New Roman" w:hAnsi="Times New Roman" w:cs="Times New Roman"/>
+          <w:color w:val="111111"/>
+          <w:sz w:val="28"/>
+          <w:szCs w:val="28"/>
+          <w:lang w:eastAsia="ru-RU"/>
+        </w:rPr>
+        <w:t>). Однако позитивно настроены также Сербия, Азербайджан и Хорватия, где долгосрочные тенденции совершенно разнонаправленны.</w:t>
       </w:r>
     </w:p>
     <w:p>
@@ -8521,52 +9336,74 @@
           <w:szCs w:val="28"/>
           <w:lang w:eastAsia="ru-RU"/>
         </w:rPr>
-        <w:t xml:space="preserve">К примеру, Венгрия, где уровень взяточничества сократился в два раза, настроена </w:t>
-      </w:r>
-      <w:proofErr w:type="spellStart"/>
-      <w:r>
-        <w:rPr>
-          <w:rFonts w:ascii="Times New Roman" w:eastAsia="Times New Roman" w:hAnsi="Times New Roman" w:cs="Times New Roman"/>
-          <w:color w:val="111111"/>
-          <w:sz w:val="28"/>
-          <w:szCs w:val="28"/>
-          <w:lang w:eastAsia="ru-RU"/>
-        </w:rPr>
-        <w:t>еще</w:t>
-      </w:r>
-      <w:proofErr w:type="spellEnd"/>
-      <w:r>
-        <w:rPr>
-          <w:rFonts w:ascii="Times New Roman" w:eastAsia="Times New Roman" w:hAnsi="Times New Roman" w:cs="Times New Roman"/>
-          <w:color w:val="111111"/>
-          <w:sz w:val="28"/>
-          <w:szCs w:val="28"/>
-          <w:lang w:eastAsia="ru-RU"/>
-        </w:rPr>
-        <w:t xml:space="preserve"> более пессимистично, чем Армения. А Грузия, где взяточничество сохранилось на том же уровне, а в отдельных сферах даже выросло, настроена противоположным образом. Это можно было бы принять за оценку людьми долгосрочной тенденции, ведь в Грузии уровень взяточничества действительно сильно снизился (правда, произошло это в 2004-2007 </w:t>
-      </w:r>
-      <w:proofErr w:type="spellStart"/>
-      <w:r>
-        <w:rPr>
-          <w:rFonts w:ascii="Times New Roman" w:eastAsia="Times New Roman" w:hAnsi="Times New Roman" w:cs="Times New Roman"/>
-          <w:color w:val="111111"/>
-          <w:sz w:val="28"/>
-          <w:szCs w:val="28"/>
-          <w:lang w:eastAsia="ru-RU"/>
-        </w:rPr>
-        <w:t>гг</w:t>
-      </w:r>
-      <w:proofErr w:type="spellEnd"/>
-      <w:r>
-        <w:rPr>
-          <w:rFonts w:ascii="Times New Roman" w:eastAsia="Times New Roman" w:hAnsi="Times New Roman" w:cs="Times New Roman"/>
-          <w:color w:val="111111"/>
-          <w:sz w:val="28"/>
-          <w:szCs w:val="28"/>
-          <w:lang w:eastAsia="ru-RU"/>
-        </w:rPr>
-        <w:t>). Однако позитивно настроены также Сербия, Азербайджан и Хорватия, где долгосрочные тенденции совершенно разнонаправленны.</w:t>
-      </w:r>
+        <w:t xml:space="preserve">Можно лишь констатировать, что ощущаемая динамика коррупции вообще никак не коррелирует с реальной ситуацией; ни одна группа стран, даже обнаруживающих сходные тенденции, не позволяет найти подобной связи. Отвечая на вопрос, «снизилась ли коррупция за последние два года», опрашиваемые не делятся собственным опытом, а выражают свою степень </w:t>
+      </w:r>
+      <w:r>
+        <w:rPr>
+          <w:rFonts w:ascii="Times New Roman" w:eastAsia="Times New Roman" w:hAnsi="Times New Roman" w:cs="Times New Roman"/>
+          <w:color w:val="111111"/>
+          <w:sz w:val="28"/>
+          <w:szCs w:val="28"/>
+          <w:lang w:eastAsia="ru-RU"/>
+        </w:rPr>
+        <w:t>удовлетворённости</w:t>
+      </w:r>
+      <w:r>
+        <w:rPr>
+          <w:rFonts w:ascii="Times New Roman" w:eastAsia="Times New Roman" w:hAnsi="Times New Roman" w:cs="Times New Roman"/>
+          <w:color w:val="111111"/>
+          <w:sz w:val="28"/>
+          <w:szCs w:val="28"/>
+          <w:lang w:eastAsia="ru-RU"/>
+        </w:rPr>
+        <w:t xml:space="preserve"> ситуацией в сфере борьбы с коррупцией. Однако и это далеко не единственный фактор. Большое значение имеет и то, насколько толерантно граждане относятся к фактам коррупции. К примеру, ощущение коррупции как проблемы в Аргентине существенно выше, чем в Афганистане, хотя уровень взяточничества в этих странах отличается почти на порядок.</w:t>
+      </w:r>
+    </w:p>
+    <w:p>
+      <w:pPr>
+        <w:rPr>
+          <w:rFonts w:ascii="Times New Roman" w:eastAsia="Times New Roman" w:hAnsi="Times New Roman" w:cs="Times New Roman"/>
+          <w:color w:val="111111"/>
+          <w:sz w:val="28"/>
+          <w:szCs w:val="28"/>
+          <w:lang w:eastAsia="ru-RU"/>
+        </w:rPr>
+      </w:pPr>
+      <w:r>
+        <w:rPr>
+          <w:rFonts w:eastAsia="Times New Roman"/>
+          <w:color w:val="111111"/>
+          <w:sz w:val="28"/>
+          <w:szCs w:val="28"/>
+          <w:lang w:eastAsia="ru-RU"/>
+        </w:rPr>
+        <w:br w:type="page"/>
+      </w:r>
+    </w:p>
+    <w:p>
+      <w:pPr>
+        <w:pStyle w:val="1"/>
+        <w:rPr>
+          <w:rFonts w:eastAsia="Times New Roman"/>
+          <w:color w:val="111111"/>
+          <w:sz w:val="28"/>
+          <w:szCs w:val="28"/>
+          <w:lang w:eastAsia="ru-RU"/>
+        </w:rPr>
+      </w:pPr>
+      <w:bookmarkStart w:id="4" w:name="_Toc51502945"/>
+      <w:r>
+        <w:rPr>
+          <w:rFonts w:eastAsia="Times New Roman"/>
+          <w:color w:val="111111"/>
+          <w:sz w:val="28"/>
+          <w:szCs w:val="28"/>
+          <w:lang w:eastAsia="ru-RU"/>
+        </w:rPr>
+        <w:lastRenderedPageBreak/>
+        <w:t>Заключение</w:t>
+      </w:r>
+      <w:bookmarkEnd w:id="4"/>
     </w:p>
     <w:p>
       <w:pPr>
@@ -8589,29 +9426,7 @@
           <w:szCs w:val="28"/>
           <w:lang w:eastAsia="ru-RU"/>
         </w:rPr>
-        <w:t xml:space="preserve">Можно лишь констатировать, что ощущаемая динамика коррупции вообще никак не коррелирует с реальной ситуацией; ни одна группа стран, даже обнаруживающих сходные тенденции, не позволяет найти подобной связи. Отвечая на вопрос, «снизилась ли коррупция за последние два года», опрашиваемые не делятся собственным опытом, а выражают свою степень </w:t>
-      </w:r>
-      <w:proofErr w:type="spellStart"/>
-      <w:r>
-        <w:rPr>
-          <w:rFonts w:ascii="Times New Roman" w:eastAsia="Times New Roman" w:hAnsi="Times New Roman" w:cs="Times New Roman"/>
-          <w:color w:val="111111"/>
-          <w:sz w:val="28"/>
-          <w:szCs w:val="28"/>
-          <w:lang w:eastAsia="ru-RU"/>
-        </w:rPr>
-        <w:t>удовлетворенности</w:t>
-      </w:r>
-      <w:proofErr w:type="spellEnd"/>
-      <w:r>
-        <w:rPr>
-          <w:rFonts w:ascii="Times New Roman" w:eastAsia="Times New Roman" w:hAnsi="Times New Roman" w:cs="Times New Roman"/>
-          <w:color w:val="111111"/>
-          <w:sz w:val="28"/>
-          <w:szCs w:val="28"/>
-          <w:lang w:eastAsia="ru-RU"/>
-        </w:rPr>
-        <w:t xml:space="preserve"> ситуацией в сфере борьбы с коррупцией. Однако и это далеко не единственный фактор. Большое значение имеет и то, насколько толерантно граждане относятся к фактам коррупции. К примеру, ощущение коррупции как проблемы в Аргентине существенно выше, чем в Афганистане, хотя уровень взяточничества в этих странах отличается почти на порядок.</w:t>
+        <w:t>Итак, в Армении граждане, с одной стороны, сами активно участвуют в коррупционных отношениях, хотя и считают это негативным явлением. По этой причине они сокращают контакты с общественными службами, что ухудшает их качество жизни. При этом, они не высказывают готовности бороться с этими явлениями, считая их неизбежным злом.</w:t>
       </w:r>
     </w:p>
     <w:p>
@@ -8635,7 +9450,109 @@
           <w:szCs w:val="28"/>
           <w:lang w:eastAsia="ru-RU"/>
         </w:rPr>
-        <w:t>***</w:t>
+        <w:t xml:space="preserve">На мой взгляд, подобное отношение к проблеме </w:t>
+      </w:r>
+      <w:r>
+        <w:rPr>
+          <w:rFonts w:ascii="Times New Roman" w:eastAsia="Times New Roman" w:hAnsi="Times New Roman" w:cs="Times New Roman"/>
+          <w:color w:val="111111"/>
+          <w:sz w:val="28"/>
+          <w:szCs w:val="28"/>
+          <w:lang w:eastAsia="ru-RU"/>
+        </w:rPr>
+        <w:t>выдаёт</w:t>
+      </w:r>
+      <w:r>
+        <w:rPr>
+          <w:rFonts w:ascii="Times New Roman" w:eastAsia="Times New Roman" w:hAnsi="Times New Roman" w:cs="Times New Roman"/>
+          <w:color w:val="111111"/>
+          <w:sz w:val="28"/>
+          <w:szCs w:val="28"/>
+          <w:lang w:eastAsia="ru-RU"/>
+        </w:rPr>
+        <w:t xml:space="preserve"> всю </w:t>
+      </w:r>
+      <w:proofErr w:type="spellStart"/>
+      <w:r>
+        <w:rPr>
+          <w:rFonts w:ascii="Times New Roman" w:eastAsia="Times New Roman" w:hAnsi="Times New Roman" w:cs="Times New Roman"/>
+          <w:color w:val="111111"/>
+          <w:sz w:val="28"/>
+          <w:szCs w:val="28"/>
+          <w:lang w:eastAsia="ru-RU"/>
+        </w:rPr>
+        <w:t>тупиковость</w:t>
+      </w:r>
+      <w:proofErr w:type="spellEnd"/>
+      <w:r>
+        <w:rPr>
+          <w:rFonts w:ascii="Times New Roman" w:eastAsia="Times New Roman" w:hAnsi="Times New Roman" w:cs="Times New Roman"/>
+          <w:color w:val="111111"/>
+          <w:sz w:val="28"/>
+          <w:szCs w:val="28"/>
+          <w:lang w:eastAsia="ru-RU"/>
+        </w:rPr>
+        <w:t xml:space="preserve"> ситуации. Фактически, именно гипертрофированное восприятие коррупции мешает борьбе с ней. Граждане должны гораздо активнее принимать участие в борьбе с коррупцией, </w:t>
+      </w:r>
+      <w:r>
+        <w:rPr>
+          <w:rFonts w:ascii="Times New Roman" w:eastAsia="Times New Roman" w:hAnsi="Times New Roman" w:cs="Times New Roman"/>
+          <w:color w:val="111111"/>
+          <w:sz w:val="28"/>
+          <w:szCs w:val="28"/>
+          <w:lang w:eastAsia="ru-RU"/>
+        </w:rPr>
+        <w:t>причём</w:t>
+      </w:r>
+      <w:r>
+        <w:rPr>
+          <w:rFonts w:ascii="Times New Roman" w:eastAsia="Times New Roman" w:hAnsi="Times New Roman" w:cs="Times New Roman"/>
+          <w:color w:val="111111"/>
+          <w:sz w:val="28"/>
+          <w:szCs w:val="28"/>
+          <w:lang w:eastAsia="ru-RU"/>
+        </w:rPr>
+        <w:t xml:space="preserve">, далеко не только и не столько </w:t>
+      </w:r>
+      <w:r>
+        <w:rPr>
+          <w:rFonts w:ascii="Times New Roman" w:eastAsia="Times New Roman" w:hAnsi="Times New Roman" w:cs="Times New Roman"/>
+          <w:color w:val="111111"/>
+          <w:sz w:val="28"/>
+          <w:szCs w:val="28"/>
+          <w:lang w:eastAsia="ru-RU"/>
+        </w:rPr>
+        <w:t>путём</w:t>
+      </w:r>
+      <w:r>
+        <w:rPr>
+          <w:rFonts w:ascii="Times New Roman" w:eastAsia="Times New Roman" w:hAnsi="Times New Roman" w:cs="Times New Roman"/>
+          <w:color w:val="111111"/>
+          <w:sz w:val="28"/>
+          <w:szCs w:val="28"/>
+          <w:lang w:eastAsia="ru-RU"/>
+        </w:rPr>
+        <w:t xml:space="preserve"> массовых акций, сколько повседневным отказом от уплаты нерегулярных платежей, отказом от идеи «решить проблему» незаконным </w:t>
+      </w:r>
+      <w:r>
+        <w:rPr>
+          <w:rFonts w:ascii="Times New Roman" w:eastAsia="Times New Roman" w:hAnsi="Times New Roman" w:cs="Times New Roman"/>
+          <w:color w:val="111111"/>
+          <w:sz w:val="28"/>
+          <w:szCs w:val="28"/>
+          <w:lang w:eastAsia="ru-RU"/>
+        </w:rPr>
+        <w:t>путём</w:t>
+      </w:r>
+      <w:r>
+        <w:rPr>
+          <w:rFonts w:ascii="Times New Roman" w:eastAsia="Times New Roman" w:hAnsi="Times New Roman" w:cs="Times New Roman"/>
+          <w:color w:val="111111"/>
+          <w:sz w:val="28"/>
+          <w:szCs w:val="28"/>
+          <w:lang w:eastAsia="ru-RU"/>
+        </w:rPr>
+        <w:t>.</w:t>
       </w:r>
     </w:p>
     <w:p>
@@ -8659,7 +9576,27 @@
           <w:szCs w:val="28"/>
           <w:lang w:eastAsia="ru-RU"/>
         </w:rPr>
-        <w:t>Итак, в Армении граждане, с одной стороны, сами активно участвуют в коррупционных отношениях, хотя и считают это негативным явлением. По этой причине они сокращают контакты с общественными службами, что ухудшает их качество жизни. При этом, они не высказывают готовности бороться с этими явлениями, считая их неизбежным злом.</w:t>
+        <w:t xml:space="preserve">Дело в том, что случаи, где коррупция была бы повержена только «сверху», крайне редки и происходили, как правило, либо медленно, либо в политически несвободных странах, что сопровождалось нарушениями прав человека. Существует и </w:t>
+      </w:r>
+      <w:r>
+        <w:rPr>
+          <w:rFonts w:ascii="Times New Roman" w:eastAsia="Times New Roman" w:hAnsi="Times New Roman" w:cs="Times New Roman"/>
+          <w:color w:val="111111"/>
+          <w:sz w:val="28"/>
+          <w:szCs w:val="28"/>
+          <w:lang w:eastAsia="ru-RU"/>
+        </w:rPr>
+        <w:t>ещё</w:t>
+      </w:r>
+      <w:r>
+        <w:rPr>
+          <w:rFonts w:ascii="Times New Roman" w:eastAsia="Times New Roman" w:hAnsi="Times New Roman" w:cs="Times New Roman"/>
+          <w:color w:val="111111"/>
+          <w:sz w:val="28"/>
+          <w:szCs w:val="28"/>
+          <w:lang w:eastAsia="ru-RU"/>
+        </w:rPr>
+        <w:t xml:space="preserve"> одно, обязательное условие. Проведение эффективных реформ предполагает наличие внешнего источника финансирования госаппарата, поскольку изъять эти средства у населения без насилия невозможно.</w:t>
       </w:r>
     </w:p>
     <w:p>
@@ -8683,135 +9620,11 @@
           <w:szCs w:val="28"/>
           <w:lang w:eastAsia="ru-RU"/>
         </w:rPr>
-        <w:t xml:space="preserve">На мой взгляд, подобное отношение к проблеме </w:t>
-      </w:r>
-      <w:proofErr w:type="spellStart"/>
-      <w:r>
-        <w:rPr>
-          <w:rFonts w:ascii="Times New Roman" w:eastAsia="Times New Roman" w:hAnsi="Times New Roman" w:cs="Times New Roman"/>
-          <w:color w:val="111111"/>
-          <w:sz w:val="28"/>
-          <w:szCs w:val="28"/>
-          <w:lang w:eastAsia="ru-RU"/>
-        </w:rPr>
-        <w:t>выдает</w:t>
-      </w:r>
-      <w:proofErr w:type="spellEnd"/>
-      <w:r>
-        <w:rPr>
-          <w:rFonts w:ascii="Times New Roman" w:eastAsia="Times New Roman" w:hAnsi="Times New Roman" w:cs="Times New Roman"/>
-          <w:color w:val="111111"/>
-          <w:sz w:val="28"/>
-          <w:szCs w:val="28"/>
-          <w:lang w:eastAsia="ru-RU"/>
-        </w:rPr>
-        <w:t xml:space="preserve"> всю </w:t>
-      </w:r>
-      <w:proofErr w:type="spellStart"/>
-      <w:r>
-        <w:rPr>
-          <w:rFonts w:ascii="Times New Roman" w:eastAsia="Times New Roman" w:hAnsi="Times New Roman" w:cs="Times New Roman"/>
-          <w:color w:val="111111"/>
-          <w:sz w:val="28"/>
-          <w:szCs w:val="28"/>
-          <w:lang w:eastAsia="ru-RU"/>
-        </w:rPr>
-        <w:t>тупиковость</w:t>
-      </w:r>
-      <w:proofErr w:type="spellEnd"/>
-      <w:r>
-        <w:rPr>
-          <w:rFonts w:ascii="Times New Roman" w:eastAsia="Times New Roman" w:hAnsi="Times New Roman" w:cs="Times New Roman"/>
-          <w:color w:val="111111"/>
-          <w:sz w:val="28"/>
-          <w:szCs w:val="28"/>
-          <w:lang w:eastAsia="ru-RU"/>
-        </w:rPr>
-        <w:t xml:space="preserve"> ситуации. Фактически, именно гипертрофированное восприятие коррупции мешает борьбе с ней. Граждане должны гораздо активнее принимать участие в борьбе с коррупцией, </w:t>
-      </w:r>
-      <w:proofErr w:type="spellStart"/>
-      <w:r>
-        <w:rPr>
-          <w:rFonts w:ascii="Times New Roman" w:eastAsia="Times New Roman" w:hAnsi="Times New Roman" w:cs="Times New Roman"/>
-          <w:color w:val="111111"/>
-          <w:sz w:val="28"/>
-          <w:szCs w:val="28"/>
-          <w:lang w:eastAsia="ru-RU"/>
-        </w:rPr>
-        <w:t>причем</w:t>
-      </w:r>
-      <w:proofErr w:type="spellEnd"/>
-      <w:r>
-        <w:rPr>
-          <w:rFonts w:ascii="Times New Roman" w:eastAsia="Times New Roman" w:hAnsi="Times New Roman" w:cs="Times New Roman"/>
-          <w:color w:val="111111"/>
-          <w:sz w:val="28"/>
-          <w:szCs w:val="28"/>
-          <w:lang w:eastAsia="ru-RU"/>
-        </w:rPr>
-        <w:t xml:space="preserve">, далеко не только и не столько </w:t>
-      </w:r>
-      <w:proofErr w:type="spellStart"/>
-      <w:r>
-        <w:rPr>
-          <w:rFonts w:ascii="Times New Roman" w:eastAsia="Times New Roman" w:hAnsi="Times New Roman" w:cs="Times New Roman"/>
-          <w:color w:val="111111"/>
-          <w:sz w:val="28"/>
-          <w:szCs w:val="28"/>
-          <w:lang w:eastAsia="ru-RU"/>
-        </w:rPr>
-        <w:t>путем</w:t>
-      </w:r>
-      <w:proofErr w:type="spellEnd"/>
-      <w:r>
-        <w:rPr>
-          <w:rFonts w:ascii="Times New Roman" w:eastAsia="Times New Roman" w:hAnsi="Times New Roman" w:cs="Times New Roman"/>
-          <w:color w:val="111111"/>
-          <w:sz w:val="28"/>
-          <w:szCs w:val="28"/>
-          <w:lang w:eastAsia="ru-RU"/>
-        </w:rPr>
-        <w:t xml:space="preserve"> </w:t>
-      </w:r>
-      <w:r>
-        <w:rPr>
-          <w:rFonts w:ascii="Times New Roman" w:eastAsia="Times New Roman" w:hAnsi="Times New Roman" w:cs="Times New Roman"/>
-          <w:color w:val="111111"/>
-          <w:sz w:val="28"/>
-          <w:szCs w:val="28"/>
-          <w:lang w:eastAsia="ru-RU"/>
-        </w:rPr>
-        <w:lastRenderedPageBreak/>
-        <w:t xml:space="preserve">массовых акций, сколько повседневным отказом от уплаты нерегулярных платежей, отказом от идеи «решить проблему» незаконным </w:t>
-      </w:r>
-      <w:proofErr w:type="spellStart"/>
-      <w:r>
-        <w:rPr>
-          <w:rFonts w:ascii="Times New Roman" w:eastAsia="Times New Roman" w:hAnsi="Times New Roman" w:cs="Times New Roman"/>
-          <w:color w:val="111111"/>
-          <w:sz w:val="28"/>
-          <w:szCs w:val="28"/>
-          <w:lang w:eastAsia="ru-RU"/>
-        </w:rPr>
-        <w:t>путем</w:t>
-      </w:r>
-      <w:proofErr w:type="spellEnd"/>
-      <w:r>
-        <w:rPr>
-          <w:rFonts w:ascii="Times New Roman" w:eastAsia="Times New Roman" w:hAnsi="Times New Roman" w:cs="Times New Roman"/>
-          <w:color w:val="111111"/>
-          <w:sz w:val="28"/>
-          <w:szCs w:val="28"/>
-          <w:lang w:eastAsia="ru-RU"/>
-        </w:rPr>
-        <w:t>.</w:t>
+        <w:t>Это не означает, что не следует ожидать изменений и со стороны государства; напротив, следует – и также активнее. Однако результативными будут требования только тех граждан, которые сами уничтожат коррупционную действительность вокруг себя.</w:t>
       </w:r>
     </w:p>
     <w:p>
       <w:pPr>
-        <w:shd w:val="clear" w:color="auto" w:fill="FFFFFF"/>
-        <w:spacing w:before="75" w:after="225" w:line="240" w:lineRule="auto"/>
-        <w:textAlignment w:val="baseline"/>
         <w:rPr>
           <w:rFonts w:ascii="Times New Roman" w:eastAsia="Times New Roman" w:hAnsi="Times New Roman" w:cs="Times New Roman"/>
           <w:color w:val="111111"/>
@@ -8828,66 +9641,774 @@
           <w:szCs w:val="28"/>
           <w:lang w:eastAsia="ru-RU"/>
         </w:rPr>
-        <w:t xml:space="preserve">Дело в том, что случаи, где коррупция была бы повержена только «сверху», крайне редки и происходили, как правило, либо медленно, либо в политически несвободных странах, что сопровождалось нарушениями прав человека. Существует и </w:t>
-      </w:r>
-      <w:proofErr w:type="spellStart"/>
-      <w:r>
-        <w:rPr>
-          <w:rFonts w:ascii="Times New Roman" w:eastAsia="Times New Roman" w:hAnsi="Times New Roman" w:cs="Times New Roman"/>
-          <w:color w:val="111111"/>
-          <w:sz w:val="28"/>
-          <w:szCs w:val="28"/>
-          <w:lang w:eastAsia="ru-RU"/>
-        </w:rPr>
-        <w:t>еще</w:t>
-      </w:r>
-      <w:proofErr w:type="spellEnd"/>
-      <w:r>
-        <w:rPr>
-          <w:rFonts w:ascii="Times New Roman" w:eastAsia="Times New Roman" w:hAnsi="Times New Roman" w:cs="Times New Roman"/>
-          <w:color w:val="111111"/>
-          <w:sz w:val="28"/>
-          <w:szCs w:val="28"/>
-          <w:lang w:eastAsia="ru-RU"/>
-        </w:rPr>
-        <w:t xml:space="preserve"> одно, обязательное условие. Проведение эффективных реформ предполагает наличие внешнего источника финансирования госаппарата, поскольку изъять эти средства у населения без насилия невозможно.</w:t>
+        <w:br w:type="page"/>
       </w:r>
     </w:p>
     <w:p>
       <w:pPr>
-        <w:shd w:val="clear" w:color="auto" w:fill="FFFFFF"/>
-        <w:spacing w:before="75" w:after="225" w:line="240" w:lineRule="auto"/>
-        <w:textAlignment w:val="baseline"/>
-        <w:rPr>
-          <w:rFonts w:ascii="Times New Roman" w:eastAsia="Times New Roman" w:hAnsi="Times New Roman" w:cs="Times New Roman"/>
+        <w:pStyle w:val="1"/>
+        <w:rPr>
+          <w:rFonts w:eastAsia="Times New Roman"/>
           <w:color w:val="111111"/>
           <w:sz w:val="28"/>
           <w:szCs w:val="28"/>
           <w:lang w:eastAsia="ru-RU"/>
         </w:rPr>
       </w:pPr>
-      <w:r>
-        <w:rPr>
-          <w:rFonts w:ascii="Times New Roman" w:eastAsia="Times New Roman" w:hAnsi="Times New Roman" w:cs="Times New Roman"/>
-          <w:color w:val="111111"/>
-          <w:sz w:val="28"/>
-          <w:szCs w:val="28"/>
-          <w:lang w:eastAsia="ru-RU"/>
-        </w:rPr>
-        <w:t>Это не означает, что не следует ожидать изменений и со стороны государства; напротив, следует – и также активнее. Однако результативными будут требования только тех граждан, которые сами уничтожат коррупционную действительность вокруг себя.</w:t>
-      </w:r>
+      <w:bookmarkStart w:id="5" w:name="_Toc51502946"/>
+      <w:r>
+        <w:rPr>
+          <w:rFonts w:eastAsia="Times New Roman"/>
+          <w:color w:val="111111"/>
+          <w:sz w:val="28"/>
+          <w:szCs w:val="28"/>
+          <w:lang w:eastAsia="ru-RU"/>
+        </w:rPr>
+        <w:lastRenderedPageBreak/>
+        <w:t>Список литературы</w:t>
+      </w:r>
+      <w:bookmarkEnd w:id="5"/>
     </w:p>
     <w:p>
       <w:pPr>
-        <w:rPr>
-          <w:rFonts w:ascii="Times New Roman" w:hAnsi="Times New Roman" w:cs="Times New Roman"/>
-          <w:sz w:val="28"/>
-          <w:szCs w:val="28"/>
+        <w:pStyle w:val="Norm"/>
+        <w:numPr>
+          <w:ilvl w:val="0"/>
+          <w:numId w:val="1"/>
+        </w:numPr>
+        <w:spacing w:line="360" w:lineRule="auto"/>
+        <w:ind w:left="709"/>
+        <w:jc w:val="left"/>
+        <w:rPr>
+          <w:lang w:eastAsia="ru-RU"/>
         </w:rPr>
       </w:pPr>
+      <w:r>
+        <w:rPr>
+          <w:lang w:eastAsia="ru-RU"/>
+        </w:rPr>
+        <w:t>[https://ru.armeniasputnik.am/trend/korru</w:t>
+      </w:r>
+      <w:r>
+        <w:rPr>
+          <w:lang w:eastAsia="ru-RU"/>
+        </w:rPr>
+        <w:t>pcionnye_razoblacheniya_armenia</w:t>
+      </w:r>
+      <w:r>
+        <w:rPr>
+          <w:lang w:eastAsia="ru-RU"/>
+        </w:rPr>
+        <w:t>]</w:t>
+      </w:r>
+    </w:p>
+    <w:p>
+      <w:pPr>
+        <w:pStyle w:val="Norm"/>
+        <w:numPr>
+          <w:ilvl w:val="0"/>
+          <w:numId w:val="1"/>
+        </w:numPr>
+        <w:spacing w:line="360" w:lineRule="auto"/>
+        <w:jc w:val="left"/>
+        <w:rPr>
+          <w:lang w:eastAsia="ru-RU"/>
+        </w:rPr>
+      </w:pPr>
+      <w:r>
+        <w:rPr>
+          <w:lang w:eastAsia="ru-RU"/>
+        </w:rPr>
+        <w:t>[</w:t>
+      </w:r>
+      <w:r>
+        <w:rPr>
+          <w:lang w:val="en-US" w:eastAsia="ru-RU"/>
+        </w:rPr>
+        <w:t>https</w:t>
+      </w:r>
+      <w:r>
+        <w:rPr>
+          <w:lang w:eastAsia="ru-RU"/>
+        </w:rPr>
+        <w:t>://</w:t>
+      </w:r>
+      <w:proofErr w:type="spellStart"/>
+      <w:r>
+        <w:rPr>
+          <w:lang w:val="en-US" w:eastAsia="ru-RU"/>
+        </w:rPr>
+        <w:t>vestikavkaza</w:t>
+      </w:r>
+      <w:proofErr w:type="spellEnd"/>
+      <w:r>
+        <w:rPr>
+          <w:lang w:eastAsia="ru-RU"/>
+        </w:rPr>
+        <w:t>.</w:t>
+      </w:r>
+      <w:proofErr w:type="spellStart"/>
+      <w:r>
+        <w:rPr>
+          <w:lang w:val="en-US" w:eastAsia="ru-RU"/>
+        </w:rPr>
+        <w:t>ru</w:t>
+      </w:r>
+      <w:proofErr w:type="spellEnd"/>
+      <w:r>
+        <w:rPr>
+          <w:lang w:eastAsia="ru-RU"/>
+        </w:rPr>
+        <w:t>/</w:t>
+      </w:r>
+      <w:r>
+        <w:rPr>
+          <w:lang w:val="en-US" w:eastAsia="ru-RU"/>
+        </w:rPr>
+        <w:t>analytics</w:t>
+      </w:r>
+      <w:r>
+        <w:rPr>
+          <w:lang w:eastAsia="ru-RU"/>
+        </w:rPr>
+        <w:t>/</w:t>
+      </w:r>
+      <w:proofErr w:type="spellStart"/>
+      <w:r>
+        <w:rPr>
+          <w:lang w:val="en-US" w:eastAsia="ru-RU"/>
+        </w:rPr>
+        <w:t>armenia</w:t>
+      </w:r>
+      <w:proofErr w:type="spellEnd"/>
+      <w:r>
+        <w:rPr>
+          <w:lang w:eastAsia="ru-RU"/>
+        </w:rPr>
+        <w:t>-</w:t>
+      </w:r>
+      <w:proofErr w:type="spellStart"/>
+      <w:r>
+        <w:rPr>
+          <w:lang w:val="en-US" w:eastAsia="ru-RU"/>
+        </w:rPr>
+        <w:t>beskonecnaa</w:t>
+      </w:r>
+      <w:proofErr w:type="spellEnd"/>
+      <w:r>
+        <w:rPr>
+          <w:lang w:eastAsia="ru-RU"/>
+        </w:rPr>
+        <w:t>-</w:t>
+      </w:r>
+      <w:proofErr w:type="spellStart"/>
+      <w:r>
+        <w:rPr>
+          <w:lang w:val="en-US" w:eastAsia="ru-RU"/>
+        </w:rPr>
+        <w:t>borba</w:t>
+      </w:r>
+      <w:proofErr w:type="spellEnd"/>
+      <w:r>
+        <w:rPr>
+          <w:lang w:eastAsia="ru-RU"/>
+        </w:rPr>
+        <w:t>-</w:t>
+      </w:r>
+      <w:r>
+        <w:rPr>
+          <w:lang w:val="en-US" w:eastAsia="ru-RU"/>
+        </w:rPr>
+        <w:t>s</w:t>
+      </w:r>
+      <w:r>
+        <w:rPr>
+          <w:lang w:eastAsia="ru-RU"/>
+        </w:rPr>
+        <w:t>-</w:t>
+      </w:r>
+      <w:proofErr w:type="spellStart"/>
+      <w:r>
+        <w:rPr>
+          <w:lang w:val="en-US" w:eastAsia="ru-RU"/>
+        </w:rPr>
+        <w:t>korrupciej</w:t>
+      </w:r>
+      <w:proofErr w:type="spellEnd"/>
+      <w:r>
+        <w:rPr>
+          <w:lang w:eastAsia="ru-RU"/>
+        </w:rPr>
+        <w:t>.</w:t>
+      </w:r>
+      <w:r>
+        <w:rPr>
+          <w:lang w:val="en-US" w:eastAsia="ru-RU"/>
+        </w:rPr>
+        <w:t>html</w:t>
+      </w:r>
+      <w:r>
+        <w:rPr>
+          <w:lang w:eastAsia="ru-RU"/>
+        </w:rPr>
+        <w:t>]</w:t>
+      </w:r>
+    </w:p>
+    <w:p>
+      <w:pPr>
+        <w:pStyle w:val="Norm"/>
+        <w:numPr>
+          <w:ilvl w:val="0"/>
+          <w:numId w:val="1"/>
+        </w:numPr>
+        <w:spacing w:line="360" w:lineRule="auto"/>
+        <w:jc w:val="left"/>
+        <w:rPr>
+          <w:lang w:eastAsia="ru-RU"/>
+        </w:rPr>
+      </w:pPr>
+      <w:r>
+        <w:rPr>
+          <w:lang w:eastAsia="ru-RU"/>
+        </w:rPr>
+        <w:t>[</w:t>
+      </w:r>
+      <w:r>
+        <w:rPr>
+          <w:lang w:val="en-US" w:eastAsia="ru-RU"/>
+        </w:rPr>
+        <w:t>https</w:t>
+      </w:r>
+      <w:r>
+        <w:rPr>
+          <w:lang w:eastAsia="ru-RU"/>
+        </w:rPr>
+        <w:t>://</w:t>
+      </w:r>
+      <w:r>
+        <w:rPr>
+          <w:lang w:val="en-US" w:eastAsia="ru-RU"/>
+        </w:rPr>
+        <w:t>www</w:t>
+      </w:r>
+      <w:r>
+        <w:rPr>
+          <w:lang w:eastAsia="ru-RU"/>
+        </w:rPr>
+        <w:t>.</w:t>
+      </w:r>
+      <w:r>
+        <w:rPr>
+          <w:lang w:val="en-US" w:eastAsia="ru-RU"/>
+        </w:rPr>
+        <w:t>am</w:t>
+      </w:r>
+      <w:r>
+        <w:rPr>
+          <w:lang w:eastAsia="ru-RU"/>
+        </w:rPr>
+        <w:t>.</w:t>
+      </w:r>
+      <w:proofErr w:type="spellStart"/>
+      <w:r>
+        <w:rPr>
+          <w:lang w:val="en-US" w:eastAsia="ru-RU"/>
+        </w:rPr>
+        <w:t>undp</w:t>
+      </w:r>
+      <w:proofErr w:type="spellEnd"/>
+      <w:r>
+        <w:rPr>
+          <w:lang w:eastAsia="ru-RU"/>
+        </w:rPr>
+        <w:t>.</w:t>
+      </w:r>
+      <w:r>
+        <w:rPr>
+          <w:lang w:val="en-US" w:eastAsia="ru-RU"/>
+        </w:rPr>
+        <w:t>org</w:t>
+      </w:r>
+      <w:r>
+        <w:rPr>
+          <w:lang w:eastAsia="ru-RU"/>
+        </w:rPr>
+        <w:t>/</w:t>
+      </w:r>
+      <w:r>
+        <w:rPr>
+          <w:lang w:val="en-US" w:eastAsia="ru-RU"/>
+        </w:rPr>
+        <w:t>content</w:t>
+      </w:r>
+      <w:r>
+        <w:rPr>
+          <w:lang w:eastAsia="ru-RU"/>
+        </w:rPr>
+        <w:t>/</w:t>
+      </w:r>
+      <w:proofErr w:type="spellStart"/>
+      <w:r>
+        <w:rPr>
+          <w:lang w:val="en-US" w:eastAsia="ru-RU"/>
+        </w:rPr>
+        <w:t>armenia</w:t>
+      </w:r>
+      <w:proofErr w:type="spellEnd"/>
+      <w:r>
+        <w:rPr>
+          <w:lang w:eastAsia="ru-RU"/>
+        </w:rPr>
+        <w:t>/</w:t>
+      </w:r>
+      <w:proofErr w:type="spellStart"/>
+      <w:r>
+        <w:rPr>
+          <w:lang w:val="en-US" w:eastAsia="ru-RU"/>
+        </w:rPr>
+        <w:t>en</w:t>
+      </w:r>
+      <w:proofErr w:type="spellEnd"/>
+      <w:r>
+        <w:rPr>
+          <w:lang w:eastAsia="ru-RU"/>
+        </w:rPr>
+        <w:t>/</w:t>
+      </w:r>
+      <w:r>
+        <w:rPr>
+          <w:lang w:val="en-US" w:eastAsia="ru-RU"/>
+        </w:rPr>
+        <w:t>home</w:t>
+      </w:r>
+      <w:r>
+        <w:rPr>
+          <w:lang w:eastAsia="ru-RU"/>
+        </w:rPr>
+        <w:t>/?</w:t>
+      </w:r>
+      <w:r>
+        <w:rPr>
+          <w:lang w:val="en-US" w:eastAsia="ru-RU"/>
+        </w:rPr>
+        <w:t>page</w:t>
+      </w:r>
+      <w:r>
+        <w:rPr>
+          <w:lang w:eastAsia="ru-RU"/>
+        </w:rPr>
+        <w:t>=</w:t>
+      </w:r>
+      <w:r>
+        <w:rPr>
+          <w:lang w:val="en-US" w:eastAsia="ru-RU"/>
+        </w:rPr>
+        <w:t>Speeches</w:t>
+      </w:r>
+      <w:r>
+        <w:rPr>
+          <w:lang w:eastAsia="ru-RU"/>
+        </w:rPr>
+        <w:t>&amp;</w:t>
+      </w:r>
+      <w:r>
+        <w:rPr>
+          <w:lang w:val="en-US" w:eastAsia="ru-RU"/>
+        </w:rPr>
+        <w:t>amp</w:t>
+      </w:r>
+      <w:r>
+        <w:rPr>
+          <w:lang w:eastAsia="ru-RU"/>
+        </w:rPr>
+        <w:t>;</w:t>
+      </w:r>
+      <w:r>
+        <w:rPr>
+          <w:lang w:val="en-US" w:eastAsia="ru-RU"/>
+        </w:rPr>
+        <w:t>id</w:t>
+      </w:r>
+      <w:r>
+        <w:rPr>
+          <w:lang w:eastAsia="ru-RU"/>
+        </w:rPr>
+        <w:t>=9]</w:t>
+      </w:r>
+    </w:p>
+    <w:p>
+      <w:pPr>
+        <w:pStyle w:val="Norm"/>
+        <w:numPr>
+          <w:ilvl w:val="0"/>
+          <w:numId w:val="1"/>
+        </w:numPr>
+        <w:spacing w:line="360" w:lineRule="auto"/>
+        <w:jc w:val="left"/>
+        <w:rPr>
+          <w:lang w:eastAsia="ru-RU"/>
+        </w:rPr>
+      </w:pPr>
+      <w:r>
+        <w:rPr>
+          <w:lang w:eastAsia="ru-RU"/>
+        </w:rPr>
+        <w:t>[</w:t>
+      </w:r>
+      <w:r>
+        <w:rPr>
+          <w:lang w:val="en-US" w:eastAsia="ru-RU"/>
+        </w:rPr>
+        <w:t>https</w:t>
+      </w:r>
+      <w:r>
+        <w:rPr>
+          <w:lang w:eastAsia="ru-RU"/>
+        </w:rPr>
+        <w:t>://</w:t>
+      </w:r>
+      <w:r>
+        <w:rPr>
+          <w:lang w:val="en-US" w:eastAsia="ru-RU"/>
+        </w:rPr>
+        <w:t>www</w:t>
+      </w:r>
+      <w:r>
+        <w:rPr>
+          <w:lang w:eastAsia="ru-RU"/>
+        </w:rPr>
+        <w:t>.</w:t>
+      </w:r>
+      <w:r>
+        <w:rPr>
+          <w:lang w:val="en-US" w:eastAsia="ru-RU"/>
+        </w:rPr>
+        <w:t>transparency</w:t>
+      </w:r>
+      <w:r>
+        <w:rPr>
+          <w:lang w:eastAsia="ru-RU"/>
+        </w:rPr>
+        <w:t>.</w:t>
+      </w:r>
+      <w:r>
+        <w:rPr>
+          <w:lang w:val="en-US" w:eastAsia="ru-RU"/>
+        </w:rPr>
+        <w:t>org</w:t>
+      </w:r>
+      <w:r>
+        <w:rPr>
+          <w:lang w:eastAsia="ru-RU"/>
+        </w:rPr>
+        <w:t>/</w:t>
+      </w:r>
+      <w:proofErr w:type="spellStart"/>
+      <w:r>
+        <w:rPr>
+          <w:lang w:val="en-US" w:eastAsia="ru-RU"/>
+        </w:rPr>
+        <w:t>en</w:t>
+      </w:r>
+      <w:proofErr w:type="spellEnd"/>
+      <w:r>
+        <w:rPr>
+          <w:lang w:eastAsia="ru-RU"/>
+        </w:rPr>
+        <w:t>/</w:t>
+      </w:r>
+      <w:proofErr w:type="spellStart"/>
+      <w:r>
+        <w:rPr>
+          <w:lang w:val="en-US" w:eastAsia="ru-RU"/>
+        </w:rPr>
+        <w:t>cpi</w:t>
+      </w:r>
+      <w:proofErr w:type="spellEnd"/>
+      <w:r>
+        <w:rPr>
+          <w:lang w:eastAsia="ru-RU"/>
+        </w:rPr>
+        <w:t>/2014]</w:t>
+      </w:r>
+    </w:p>
+    <w:p>
+      <w:pPr>
+        <w:pStyle w:val="Norm"/>
+        <w:numPr>
+          <w:ilvl w:val="0"/>
+          <w:numId w:val="1"/>
+        </w:numPr>
+        <w:spacing w:line="360" w:lineRule="auto"/>
+        <w:jc w:val="left"/>
+        <w:rPr>
+          <w:lang w:eastAsia="ru-RU"/>
+        </w:rPr>
+      </w:pPr>
+      <w:r>
+        <w:rPr>
+          <w:lang w:eastAsia="ru-RU"/>
+        </w:rPr>
+        <w:t>[</w:t>
+      </w:r>
+      <w:r>
+        <w:rPr>
+          <w:lang w:val="en-US" w:eastAsia="ru-RU"/>
+        </w:rPr>
+        <w:t>https</w:t>
+      </w:r>
+      <w:r>
+        <w:rPr>
+          <w:lang w:eastAsia="ru-RU"/>
+        </w:rPr>
+        <w:t>://</w:t>
+      </w:r>
+      <w:proofErr w:type="spellStart"/>
+      <w:r>
+        <w:rPr>
+          <w:lang w:val="en-US" w:eastAsia="ru-RU"/>
+        </w:rPr>
+        <w:t>ru</w:t>
+      </w:r>
+      <w:proofErr w:type="spellEnd"/>
+      <w:r>
+        <w:rPr>
+          <w:lang w:eastAsia="ru-RU"/>
+        </w:rPr>
+        <w:t>.</w:t>
+      </w:r>
+      <w:proofErr w:type="spellStart"/>
+      <w:r>
+        <w:rPr>
+          <w:lang w:val="en-US" w:eastAsia="ru-RU"/>
+        </w:rPr>
+        <w:t>armeniasputnik</w:t>
+      </w:r>
+      <w:proofErr w:type="spellEnd"/>
+      <w:r>
+        <w:rPr>
+          <w:lang w:eastAsia="ru-RU"/>
+        </w:rPr>
+        <w:t>.</w:t>
+      </w:r>
+      <w:r>
+        <w:rPr>
+          <w:lang w:val="en-US" w:eastAsia="ru-RU"/>
+        </w:rPr>
+        <w:t>am</w:t>
+      </w:r>
+      <w:r>
+        <w:rPr>
+          <w:lang w:eastAsia="ru-RU"/>
+        </w:rPr>
+        <w:t>/</w:t>
+      </w:r>
+      <w:r>
+        <w:rPr>
+          <w:lang w:val="en-US" w:eastAsia="ru-RU"/>
+        </w:rPr>
+        <w:t>society</w:t>
+      </w:r>
+      <w:r>
+        <w:rPr>
+          <w:lang w:eastAsia="ru-RU"/>
+        </w:rPr>
+        <w:t>/20190107/16606028/</w:t>
+      </w:r>
+      <w:proofErr w:type="spellStart"/>
+      <w:r>
+        <w:rPr>
+          <w:lang w:val="en-US" w:eastAsia="ru-RU"/>
+        </w:rPr>
+        <w:t>borba</w:t>
+      </w:r>
+      <w:proofErr w:type="spellEnd"/>
+      <w:r>
+        <w:rPr>
+          <w:lang w:eastAsia="ru-RU"/>
+        </w:rPr>
+        <w:t>-</w:t>
+      </w:r>
+      <w:r>
+        <w:rPr>
+          <w:lang w:val="en-US" w:eastAsia="ru-RU"/>
+        </w:rPr>
+        <w:t>s</w:t>
+      </w:r>
+      <w:r>
+        <w:rPr>
+          <w:lang w:eastAsia="ru-RU"/>
+        </w:rPr>
+        <w:t>-</w:t>
+      </w:r>
+      <w:proofErr w:type="spellStart"/>
+      <w:r>
+        <w:rPr>
+          <w:lang w:val="en-US" w:eastAsia="ru-RU"/>
+        </w:rPr>
+        <w:t>korrupciej</w:t>
+      </w:r>
+      <w:proofErr w:type="spellEnd"/>
+      <w:r>
+        <w:rPr>
+          <w:lang w:eastAsia="ru-RU"/>
+        </w:rPr>
+        <w:t>-</w:t>
+      </w:r>
+      <w:r>
+        <w:rPr>
+          <w:lang w:val="en-US" w:eastAsia="ru-RU"/>
+        </w:rPr>
+        <w:t>v</w:t>
+      </w:r>
+      <w:r>
+        <w:rPr>
+          <w:lang w:eastAsia="ru-RU"/>
+        </w:rPr>
+        <w:t>-</w:t>
+      </w:r>
+      <w:proofErr w:type="spellStart"/>
+      <w:r>
+        <w:rPr>
+          <w:lang w:val="en-US" w:eastAsia="ru-RU"/>
+        </w:rPr>
+        <w:t>armenia</w:t>
+      </w:r>
+      <w:proofErr w:type="spellEnd"/>
+      <w:r>
+        <w:rPr>
+          <w:lang w:eastAsia="ru-RU"/>
+        </w:rPr>
+        <w:t>-</w:t>
+      </w:r>
+      <w:proofErr w:type="spellStart"/>
+      <w:r>
+        <w:rPr>
+          <w:lang w:val="en-US" w:eastAsia="ru-RU"/>
+        </w:rPr>
+        <w:t>kakoj</w:t>
+      </w:r>
+      <w:proofErr w:type="spellEnd"/>
+      <w:r>
+        <w:rPr>
+          <w:lang w:eastAsia="ru-RU"/>
+        </w:rPr>
+        <w:t>-</w:t>
+      </w:r>
+      <w:proofErr w:type="spellStart"/>
+      <w:r>
+        <w:rPr>
+          <w:lang w:val="en-US" w:eastAsia="ru-RU"/>
+        </w:rPr>
+        <w:t>vazhnyj</w:t>
+      </w:r>
+      <w:proofErr w:type="spellEnd"/>
+      <w:r>
+        <w:rPr>
+          <w:lang w:eastAsia="ru-RU"/>
+        </w:rPr>
+        <w:t>-</w:t>
+      </w:r>
+      <w:r>
+        <w:rPr>
+          <w:lang w:val="en-US" w:eastAsia="ru-RU"/>
+        </w:rPr>
+        <w:t>moment</w:t>
+      </w:r>
+      <w:r>
+        <w:rPr>
+          <w:lang w:eastAsia="ru-RU"/>
+        </w:rPr>
+        <w:t>-</w:t>
+      </w:r>
+      <w:proofErr w:type="spellStart"/>
+      <w:r>
+        <w:rPr>
+          <w:lang w:val="en-US" w:eastAsia="ru-RU"/>
+        </w:rPr>
+        <w:t>upuskaet</w:t>
+      </w:r>
+      <w:proofErr w:type="spellEnd"/>
+      <w:r>
+        <w:rPr>
+          <w:lang w:eastAsia="ru-RU"/>
+        </w:rPr>
+        <w:t>-</w:t>
+      </w:r>
+      <w:proofErr w:type="spellStart"/>
+      <w:r>
+        <w:rPr>
+          <w:lang w:val="en-US" w:eastAsia="ru-RU"/>
+        </w:rPr>
+        <w:t>iz</w:t>
+      </w:r>
+      <w:proofErr w:type="spellEnd"/>
+      <w:r>
+        <w:rPr>
+          <w:lang w:eastAsia="ru-RU"/>
+        </w:rPr>
+        <w:t>-</w:t>
+      </w:r>
+      <w:proofErr w:type="spellStart"/>
+      <w:r>
+        <w:rPr>
+          <w:lang w:val="en-US" w:eastAsia="ru-RU"/>
+        </w:rPr>
+        <w:t>vidu</w:t>
+      </w:r>
+      <w:proofErr w:type="spellEnd"/>
+      <w:r>
+        <w:rPr>
+          <w:lang w:eastAsia="ru-RU"/>
+        </w:rPr>
+        <w:t>-</w:t>
+      </w:r>
+      <w:proofErr w:type="spellStart"/>
+      <w:r>
+        <w:rPr>
+          <w:lang w:val="en-US" w:eastAsia="ru-RU"/>
+        </w:rPr>
+        <w:t>komanda</w:t>
+      </w:r>
+      <w:proofErr w:type="spellEnd"/>
+      <w:r>
+        <w:rPr>
+          <w:lang w:eastAsia="ru-RU"/>
+        </w:rPr>
+        <w:t>-</w:t>
+      </w:r>
+      <w:proofErr w:type="spellStart"/>
+      <w:r>
+        <w:rPr>
+          <w:lang w:val="en-US" w:eastAsia="ru-RU"/>
+        </w:rPr>
+        <w:t>pashinyan</w:t>
+      </w:r>
+      <w:proofErr w:type="spellEnd"/>
+      <w:r>
+        <w:rPr>
+          <w:lang w:eastAsia="ru-RU"/>
+        </w:rPr>
+        <w:t>.</w:t>
+      </w:r>
+      <w:r>
+        <w:rPr>
+          <w:lang w:val="en-US" w:eastAsia="ru-RU"/>
+        </w:rPr>
+        <w:t>html</w:t>
+      </w:r>
+      <w:r>
+        <w:rPr>
+          <w:lang w:eastAsia="ru-RU"/>
+        </w:rPr>
+        <w:t>]</w:t>
+      </w:r>
+      <w:bookmarkStart w:id="6" w:name="_GoBack"/>
+      <w:bookmarkEnd w:id="6"/>
     </w:p>
     <w:sectPr>
-      <w:footerReference w:type="first" r:id="rId6"/>
+      <w:footerReference w:type="default" r:id="rId8"/>
+      <w:footerReference w:type="first" r:id="rId9"/>
       <w:pgSz w:w="11906" w:h="16838"/>
       <w:pgMar w:top="1134" w:right="850" w:bottom="1134" w:left="1701" w:header="708" w:footer="708" w:gutter="0"/>
       <w:cols w:space="708"/>
@@ -8924,6 +10445,47 @@
 </file>
 
 <file path=word/footer1.xml><?xml version="1.0" encoding="utf-8"?>
+<w:ftr xmlns:wpc="http://schemas.microsoft.com/office/word/2010/wordprocessingCanvas" xmlns:cx="http://schemas.microsoft.com/office/drawing/2014/chartex" xmlns:cx1="http://schemas.microsoft.com/office/drawing/2015/9/8/chartex" xmlns:mc="http://schemas.openxmlformats.org/markup-compatibility/2006" xmlns:o="urn:schemas-microsoft-com:office:office" xmlns:r="http://schemas.openxmlformats.org/officeDocument/2006/relationships" xmlns:m="http://schemas.openxmlformats.org/officeDocument/2006/math" xmlns:v="urn:schemas-microsoft-com:vml" xmlns:wp14="http://schemas.microsoft.com/office/word/2010/wordprocessingDrawing" xmlns:wp="http://schemas.openxmlformats.org/drawingml/2006/wordprocessingDrawing" xmlns:w10="urn:schemas-microsoft-com:office:word" xmlns:w="http://schemas.openxmlformats.org/wordprocessingml/2006/main" xmlns:w14="http://schemas.microsoft.com/office/word/2010/wordml" xmlns:w15="http://schemas.microsoft.com/office/word/2012/wordml" xmlns:w16se="http://schemas.microsoft.com/office/word/2015/wordml/symex" xmlns:wpg="http://schemas.microsoft.com/office/word/2010/wordprocessingGroup" xmlns:wpi="http://schemas.microsoft.com/office/word/2010/wordprocessingInk" xmlns:wne="http://schemas.microsoft.com/office/word/2006/wordml" xmlns:wps="http://schemas.microsoft.com/office/word/2010/wordprocessingShape" mc:Ignorable="w14 w15 w16se wp14">
+  <w:sdt>
+    <w:sdtPr>
+      <w:id w:val="-1721280435"/>
+      <w:docPartObj>
+        <w:docPartGallery w:val="Page Numbers (Bottom of Page)"/>
+        <w:docPartUnique/>
+      </w:docPartObj>
+    </w:sdtPr>
+    <w:sdtContent>
+      <w:p>
+        <w:pPr>
+          <w:pStyle w:val="Norm"/>
+          <w:ind w:firstLine="0"/>
+          <w:jc w:val="right"/>
+        </w:pPr>
+        <w:r>
+          <w:fldChar w:fldCharType="begin"/>
+        </w:r>
+        <w:r>
+          <w:instrText>PAGE   \* MERGEFORMAT</w:instrText>
+        </w:r>
+        <w:r>
+          <w:fldChar w:fldCharType="separate"/>
+        </w:r>
+        <w:r>
+          <w:rPr>
+            <w:noProof/>
+          </w:rPr>
+          <w:t>11</w:t>
+        </w:r>
+        <w:r>
+          <w:fldChar w:fldCharType="end"/>
+        </w:r>
+      </w:p>
+    </w:sdtContent>
+  </w:sdt>
+</w:ftr>
+</file>
+
+<file path=word/footer2.xml><?xml version="1.0" encoding="utf-8"?>
 <w:ftr xmlns:wpc="http://schemas.microsoft.com/office/word/2010/wordprocessingCanvas" xmlns:cx="http://schemas.microsoft.com/office/drawing/2014/chartex" xmlns:cx1="http://schemas.microsoft.com/office/drawing/2015/9/8/chartex" xmlns:mc="http://schemas.openxmlformats.org/markup-compatibility/2006" xmlns:o="urn:schemas-microsoft-com:office:office" xmlns:r="http://schemas.openxmlformats.org/officeDocument/2006/relationships" xmlns:m="http://schemas.openxmlformats.org/officeDocument/2006/math" xmlns:v="urn:schemas-microsoft-com:vml" xmlns:wp14="http://schemas.microsoft.com/office/word/2010/wordprocessingDrawing" xmlns:wp="http://schemas.openxmlformats.org/drawingml/2006/wordprocessingDrawing" xmlns:w10="urn:schemas-microsoft-com:office:word" xmlns:w="http://schemas.openxmlformats.org/wordprocessingml/2006/main" xmlns:w14="http://schemas.microsoft.com/office/word/2010/wordml" xmlns:w15="http://schemas.microsoft.com/office/word/2012/wordml" xmlns:w16se="http://schemas.microsoft.com/office/word/2015/wordml/symex" xmlns:wpg="http://schemas.microsoft.com/office/word/2010/wordprocessingGroup" xmlns:wpi="http://schemas.microsoft.com/office/word/2010/wordprocessingInk" xmlns:wne="http://schemas.microsoft.com/office/word/2006/wordml" xmlns:wps="http://schemas.microsoft.com/office/word/2010/wordprocessingShape" mc:Ignorable="w14 w15 w16se wp14">
   <w:p>
     <w:pPr>
@@ -8961,6 +10523,103 @@
     </w:p>
   </w:footnote>
 </w:footnotes>
+</file>
+
+<file path=word/numbering.xml><?xml version="1.0" encoding="utf-8"?>
+<w:numbering xmlns:wpc="http://schemas.microsoft.com/office/word/2010/wordprocessingCanvas" xmlns:cx="http://schemas.microsoft.com/office/drawing/2014/chartex" xmlns:cx1="http://schemas.microsoft.com/office/drawing/2015/9/8/chartex" xmlns:mc="http://schemas.openxmlformats.org/markup-compatibility/2006" xmlns:o="urn:schemas-microsoft-com:office:office" xmlns:r="http://schemas.openxmlformats.org/officeDocument/2006/relationships" xmlns:m="http://schemas.openxmlformats.org/officeDocument/2006/math" xmlns:v="urn:schemas-microsoft-com:vml" xmlns:wp14="http://schemas.microsoft.com/office/word/2010/wordprocessingDrawing" xmlns:wp="http://schemas.openxmlformats.org/drawingml/2006/wordprocessingDrawing" xmlns:w10="urn:schemas-microsoft-com:office:word" xmlns:w="http://schemas.openxmlformats.org/wordprocessingml/2006/main" xmlns:w14="http://schemas.microsoft.com/office/word/2010/wordml" xmlns:w15="http://schemas.microsoft.com/office/word/2012/wordml" xmlns:w16se="http://schemas.microsoft.com/office/word/2015/wordml/symex" xmlns:wpg="http://schemas.microsoft.com/office/word/2010/wordprocessingGroup" xmlns:wpi="http://schemas.microsoft.com/office/word/2010/wordprocessingInk" xmlns:wne="http://schemas.microsoft.com/office/word/2006/wordml" xmlns:wps="http://schemas.microsoft.com/office/word/2010/wordprocessingShape" mc:Ignorable="w14 w15 w16se wp14">
+  <w:abstractNum w:abstractNumId="0" w15:restartNumberingAfterBreak="0">
+    <w:nsid w:val="593D3299"/>
+    <w:multiLevelType w:val="hybridMultilevel"/>
+    <w:tmpl w:val="8D8A4E1E"/>
+    <w:lvl w:ilvl="0" w:tplc="0419000F">
+      <w:start w:val="1"/>
+      <w:numFmt w:val="decimal"/>
+      <w:lvlText w:val="%1."/>
+      <w:lvlJc w:val="left"/>
+      <w:pPr>
+        <w:ind w:left="720" w:hanging="360"/>
+      </w:pPr>
+      <w:rPr>
+        <w:rFonts w:hint="default"/>
+      </w:rPr>
+    </w:lvl>
+    <w:lvl w:ilvl="1" w:tplc="04190019" w:tentative="1">
+      <w:start w:val="1"/>
+      <w:numFmt w:val="lowerLetter"/>
+      <w:lvlText w:val="%2."/>
+      <w:lvlJc w:val="left"/>
+      <w:pPr>
+        <w:ind w:left="1440" w:hanging="360"/>
+      </w:pPr>
+    </w:lvl>
+    <w:lvl w:ilvl="2" w:tplc="0419001B" w:tentative="1">
+      <w:start w:val="1"/>
+      <w:numFmt w:val="lowerRoman"/>
+      <w:lvlText w:val="%3."/>
+      <w:lvlJc w:val="right"/>
+      <w:pPr>
+        <w:ind w:left="2160" w:hanging="180"/>
+      </w:pPr>
+    </w:lvl>
+    <w:lvl w:ilvl="3" w:tplc="0419000F" w:tentative="1">
+      <w:start w:val="1"/>
+      <w:numFmt w:val="decimal"/>
+      <w:lvlText w:val="%4."/>
+      <w:lvlJc w:val="left"/>
+      <w:pPr>
+        <w:ind w:left="2880" w:hanging="360"/>
+      </w:pPr>
+    </w:lvl>
+    <w:lvl w:ilvl="4" w:tplc="04190019" w:tentative="1">
+      <w:start w:val="1"/>
+      <w:numFmt w:val="lowerLetter"/>
+      <w:lvlText w:val="%5."/>
+      <w:lvlJc w:val="left"/>
+      <w:pPr>
+        <w:ind w:left="3600" w:hanging="360"/>
+      </w:pPr>
+    </w:lvl>
+    <w:lvl w:ilvl="5" w:tplc="0419001B" w:tentative="1">
+      <w:start w:val="1"/>
+      <w:numFmt w:val="lowerRoman"/>
+      <w:lvlText w:val="%6."/>
+      <w:lvlJc w:val="right"/>
+      <w:pPr>
+        <w:ind w:left="4320" w:hanging="180"/>
+      </w:pPr>
+    </w:lvl>
+    <w:lvl w:ilvl="6" w:tplc="0419000F" w:tentative="1">
+      <w:start w:val="1"/>
+      <w:numFmt w:val="decimal"/>
+      <w:lvlText w:val="%7."/>
+      <w:lvlJc w:val="left"/>
+      <w:pPr>
+        <w:ind w:left="5040" w:hanging="360"/>
+      </w:pPr>
+    </w:lvl>
+    <w:lvl w:ilvl="7" w:tplc="04190019" w:tentative="1">
+      <w:start w:val="1"/>
+      <w:numFmt w:val="lowerLetter"/>
+      <w:lvlText w:val="%8."/>
+      <w:lvlJc w:val="left"/>
+      <w:pPr>
+        <w:ind w:left="5760" w:hanging="360"/>
+      </w:pPr>
+    </w:lvl>
+    <w:lvl w:ilvl="8" w:tplc="0419001B" w:tentative="1">
+      <w:start w:val="1"/>
+      <w:numFmt w:val="lowerRoman"/>
+      <w:lvlText w:val="%9."/>
+      <w:lvlJc w:val="right"/>
+      <w:pPr>
+        <w:ind w:left="6480" w:hanging="180"/>
+      </w:pPr>
+    </w:lvl>
+  </w:abstractNum>
+  <w:num w:numId="1">
+    <w:abstractNumId w:val="0"/>
+  </w:num>
+</w:numbering>
 </file>
 
 <file path=word/styles.xml><?xml version="1.0" encoding="utf-8"?>
@@ -9581,6 +11240,52 @@
     <w:uiPriority w:val="99"/>
     <w:rsid w:val="00660D0E"/>
   </w:style>
+  <w:style w:type="paragraph" w:styleId="aa">
+    <w:name w:val="TOC Heading"/>
+    <w:basedOn w:val="1"/>
+    <w:next w:val="a"/>
+    <w:uiPriority w:val="39"/>
+    <w:unhideWhenUsed/>
+    <w:qFormat/>
+    <w:rsid w:val="00644F07"/>
+    <w:pPr>
+      <w:keepNext/>
+      <w:keepLines/>
+      <w:spacing w:before="240" w:after="0"/>
+      <w:jc w:val="left"/>
+      <w:outlineLvl w:val="9"/>
+    </w:pPr>
+    <w:rPr>
+      <w:rFonts w:asciiTheme="majorHAnsi" w:eastAsiaTheme="majorEastAsia" w:hAnsiTheme="majorHAnsi" w:cstheme="majorBidi"/>
+      <w:color w:val="2E74B5" w:themeColor="accent1" w:themeShade="BF"/>
+      <w:sz w:val="32"/>
+      <w:szCs w:val="32"/>
+      <w:lang w:eastAsia="ru-RU"/>
+    </w:rPr>
+  </w:style>
+  <w:style w:type="paragraph" w:styleId="15">
+    <w:name w:val="toc 1"/>
+    <w:basedOn w:val="a"/>
+    <w:next w:val="a"/>
+    <w:autoRedefine/>
+    <w:uiPriority w:val="39"/>
+    <w:unhideWhenUsed/>
+    <w:rsid w:val="00644F07"/>
+    <w:pPr>
+      <w:spacing w:after="100"/>
+    </w:pPr>
+  </w:style>
+  <w:style w:type="character" w:styleId="ab">
+    <w:name w:val="Hyperlink"/>
+    <w:basedOn w:val="a0"/>
+    <w:uiPriority w:val="99"/>
+    <w:unhideWhenUsed/>
+    <w:rsid w:val="00644F07"/>
+    <w:rPr>
+      <w:color w:val="0563C1" w:themeColor="hyperlink"/>
+      <w:u w:val="single"/>
+    </w:rPr>
+  </w:style>
 </w:styles>
 </file>
 
@@ -9843,4 +11548,16 @@
     </a:ext>
   </a:extLst>
 </a:theme>
+</file>
+
+<file path=customXml/item1.xml><?xml version="1.0" encoding="utf-8"?>
+<b:Sources xmlns:b="http://schemas.openxmlformats.org/officeDocument/2006/bibliography" xmlns="http://schemas.openxmlformats.org/officeDocument/2006/bibliography" SelectedStyle="\APASixthEditionOfficeOnline.xsl" StyleName="APA" Version="6"/>
+</file>
+
+<file path=customXml/itemProps1.xml><?xml version="1.0" encoding="utf-8"?>
+<ds:datastoreItem xmlns:ds="http://schemas.openxmlformats.org/officeDocument/2006/customXml" ds:itemID="{DF5BF861-2B39-40C8-854D-D3AD8A89728B}">
+  <ds:schemaRefs>
+    <ds:schemaRef ds:uri="http://schemas.openxmlformats.org/officeDocument/2006/bibliography"/>
+  </ds:schemaRefs>
+</ds:datastoreItem>
 </file>
</xml_diff>